<commit_message>
final hanges before submission
</commit_message>
<xml_diff>
--- a/phase b/Capstone Project phase B 24-2-R-1.docx
+++ b/phase b/Capstone Project phase B 24-2-R-1.docx
@@ -384,14 +384,30 @@
     </w:p>
     <w:p>
       <w:pPr>
-        <w:bidi w:val="0"/>
-        <w:jc w:val="center"/>
-        <w:rPr>
-          <w:rFonts w:ascii="Arial" w:eastAsia="Arial" w:hAnsi="Arial" w:cs="Arial"/>
+        <w:pStyle w:val="a9"/>
+        <w:bidi w:val="0"/>
+        <w:rPr>
           <w:b/>
-          <w:color w:val="202124"/>
-        </w:rPr>
-      </w:pPr>
+          <w:bCs/>
+        </w:rPr>
+      </w:pPr>
+      <w:r>
+        <w:rPr>
+          <w:b/>
+          <w:bCs/>
+        </w:rPr>
+        <w:t xml:space="preserve">GitHub repo: </w:t>
+      </w:r>
+      <w:hyperlink r:id="rId9" w:history="1">
+        <w:r>
+          <w:rPr>
+            <w:rStyle w:val="Hyperlink"/>
+            <w:b/>
+            <w:bCs/>
+          </w:rPr>
+          <w:t>https://github.com/danielZada97/Capstone-Project-24-2-R-1</w:t>
+        </w:r>
+      </w:hyperlink>
     </w:p>
     <w:p>
       <w:pPr>
@@ -480,6 +496,7 @@
         <w:p>
           <w:pPr>
             <w:pStyle w:val="TOC1"/>
+            <w:jc w:val="both"/>
             <w:rPr>
               <w:rFonts w:asciiTheme="minorHAnsi" w:eastAsiaTheme="minorEastAsia" w:hAnsiTheme="minorHAnsi" w:cstheme="minorBidi"/>
               <w:noProof/>
@@ -514,7 +531,7 @@
             </w:rPr>
             <w:fldChar w:fldCharType="separate"/>
           </w:r>
-          <w:hyperlink w:anchor="_Toc189324335" w:history="1">
+          <w:hyperlink w:anchor="_Toc189513917" w:history="1">
             <w:r>
               <w:rPr>
                 <w:rStyle w:val="Hyperlink"/>
@@ -567,7 +584,7 @@
                 <w:noProof/>
                 <w:webHidden/>
               </w:rPr>
-              <w:instrText>Toc189324335 \h</w:instrText>
+              <w:instrText>Toc189513917 \h</w:instrText>
             </w:r>
             <w:r>
               <w:rPr>
@@ -594,10 +611,8 @@
             </w:r>
             <w:r>
               <w:rPr>
-                <w:rFonts w:cs="Times New Roman"/>
                 <w:noProof/>
                 <w:webHidden/>
-                <w:rtl/>
               </w:rPr>
               <w:t>3</w:t>
             </w:r>
@@ -614,6 +629,7 @@
         <w:p>
           <w:pPr>
             <w:pStyle w:val="TOC1"/>
+            <w:jc w:val="both"/>
             <w:rPr>
               <w:rFonts w:asciiTheme="minorHAnsi" w:eastAsiaTheme="minorEastAsia" w:hAnsiTheme="minorHAnsi" w:cstheme="minorBidi"/>
               <w:noProof/>
@@ -624,7 +640,7 @@
               <w14:ligatures w14:val="standardContextual"/>
             </w:rPr>
           </w:pPr>
-          <w:hyperlink w:anchor="_Toc189324336" w:history="1">
+          <w:hyperlink w:anchor="_Toc189513918" w:history="1">
             <w:r>
               <w:rPr>
                 <w:rStyle w:val="Hyperlink"/>
@@ -677,7 +693,7 @@
                 <w:noProof/>
                 <w:webHidden/>
               </w:rPr>
-              <w:instrText>Toc189324336 \h</w:instrText>
+              <w:instrText>Toc189513918 \h</w:instrText>
             </w:r>
             <w:r>
               <w:rPr>
@@ -704,10 +720,8 @@
             </w:r>
             <w:r>
               <w:rPr>
-                <w:rFonts w:cs="Times New Roman"/>
                 <w:noProof/>
                 <w:webHidden/>
-                <w:rtl/>
               </w:rPr>
               <w:t>5</w:t>
             </w:r>
@@ -724,10 +738,9 @@
         <w:p>
           <w:pPr>
             <w:pStyle w:val="TOC2"/>
+            <w:jc w:val="both"/>
             <w:rPr>
               <w:rFonts w:asciiTheme="minorHAnsi" w:eastAsiaTheme="minorEastAsia" w:hAnsiTheme="minorHAnsi" w:cstheme="minorBidi"/>
-              <w:b/>
-              <w:bCs/>
               <w:kern w:val="2"/>
               <w:sz w:val="24"/>
               <w:szCs w:val="24"/>
@@ -735,7 +748,7 @@
               <w14:ligatures w14:val="standardContextual"/>
             </w:rPr>
           </w:pPr>
-          <w:hyperlink w:anchor="_Toc189324337" w:history="1">
+          <w:hyperlink w:anchor="_Toc189513919" w:history="1">
             <w:r>
               <w:rPr>
                 <w:rStyle w:val="Hyperlink"/>
@@ -780,7 +793,7 @@
               <w:rPr>
                 <w:webHidden/>
               </w:rPr>
-              <w:instrText>Toc189324337 \h</w:instrText>
+              <w:instrText>Toc189513919 \h</w:instrText>
             </w:r>
             <w:r>
               <w:rPr>
@@ -804,9 +817,7 @@
             </w:r>
             <w:r>
               <w:rPr>
-                <w:rFonts w:cs="Times New Roman"/>
                 <w:webHidden/>
-                <w:rtl/>
               </w:rPr>
               <w:t>5</w:t>
             </w:r>
@@ -822,10 +833,9 @@
         <w:p>
           <w:pPr>
             <w:pStyle w:val="TOC2"/>
+            <w:jc w:val="both"/>
             <w:rPr>
               <w:rFonts w:asciiTheme="minorHAnsi" w:eastAsiaTheme="minorEastAsia" w:hAnsiTheme="minorHAnsi" w:cstheme="minorBidi"/>
-              <w:b/>
-              <w:bCs/>
               <w:kern w:val="2"/>
               <w:sz w:val="24"/>
               <w:szCs w:val="24"/>
@@ -833,7 +843,7 @@
               <w14:ligatures w14:val="standardContextual"/>
             </w:rPr>
           </w:pPr>
-          <w:hyperlink w:anchor="_Toc189324338" w:history="1">
+          <w:hyperlink w:anchor="_Toc189513920" w:history="1">
             <w:r>
               <w:rPr>
                 <w:rStyle w:val="Hyperlink"/>
@@ -878,7 +888,7 @@
               <w:rPr>
                 <w:webHidden/>
               </w:rPr>
-              <w:instrText>Toc189324338 \h</w:instrText>
+              <w:instrText>Toc189513920 \h</w:instrText>
             </w:r>
             <w:r>
               <w:rPr>
@@ -902,9 +912,7 @@
             </w:r>
             <w:r>
               <w:rPr>
-                <w:rFonts w:cs="Times New Roman"/>
                 <w:webHidden/>
-                <w:rtl/>
               </w:rPr>
               <w:t>6</w:t>
             </w:r>
@@ -920,10 +928,9 @@
         <w:p>
           <w:pPr>
             <w:pStyle w:val="TOC2"/>
+            <w:jc w:val="both"/>
             <w:rPr>
               <w:rFonts w:asciiTheme="minorHAnsi" w:eastAsiaTheme="minorEastAsia" w:hAnsiTheme="minorHAnsi" w:cstheme="minorBidi"/>
-              <w:b/>
-              <w:bCs/>
               <w:kern w:val="2"/>
               <w:sz w:val="24"/>
               <w:szCs w:val="24"/>
@@ -931,7 +938,7 @@
               <w14:ligatures w14:val="standardContextual"/>
             </w:rPr>
           </w:pPr>
-          <w:hyperlink w:anchor="_Toc189324339" w:history="1">
+          <w:hyperlink w:anchor="_Toc189513921" w:history="1">
             <w:r>
               <w:rPr>
                 <w:rStyle w:val="Hyperlink"/>
@@ -976,7 +983,7 @@
               <w:rPr>
                 <w:webHidden/>
               </w:rPr>
-              <w:instrText>Toc189324339 \h</w:instrText>
+              <w:instrText>Toc189513921 \h</w:instrText>
             </w:r>
             <w:r>
               <w:rPr>
@@ -1000,9 +1007,7 @@
             </w:r>
             <w:r>
               <w:rPr>
-                <w:rFonts w:cs="Times New Roman"/>
                 <w:webHidden/>
-                <w:rtl/>
               </w:rPr>
               <w:t>8</w:t>
             </w:r>
@@ -1018,10 +1023,9 @@
         <w:p>
           <w:pPr>
             <w:pStyle w:val="TOC2"/>
+            <w:jc w:val="both"/>
             <w:rPr>
               <w:rFonts w:asciiTheme="minorHAnsi" w:eastAsiaTheme="minorEastAsia" w:hAnsiTheme="minorHAnsi" w:cstheme="minorBidi"/>
-              <w:b/>
-              <w:bCs/>
               <w:kern w:val="2"/>
               <w:sz w:val="24"/>
               <w:szCs w:val="24"/>
@@ -1029,7 +1033,7 @@
               <w14:ligatures w14:val="standardContextual"/>
             </w:rPr>
           </w:pPr>
-          <w:hyperlink w:anchor="_Toc189324340" w:history="1">
+          <w:hyperlink w:anchor="_Toc189513922" w:history="1">
             <w:r>
               <w:rPr>
                 <w:rStyle w:val="Hyperlink"/>
@@ -1074,7 +1078,7 @@
               <w:rPr>
                 <w:webHidden/>
               </w:rPr>
-              <w:instrText>Toc189324340 \h</w:instrText>
+              <w:instrText>Toc189513922 \h</w:instrText>
             </w:r>
             <w:r>
               <w:rPr>
@@ -1098,9 +1102,7 @@
             </w:r>
             <w:r>
               <w:rPr>
-                <w:rFonts w:cs="Times New Roman"/>
                 <w:webHidden/>
-                <w:rtl/>
               </w:rPr>
               <w:t>9</w:t>
             </w:r>
@@ -1116,6 +1118,7 @@
         <w:p>
           <w:pPr>
             <w:pStyle w:val="TOC1"/>
+            <w:jc w:val="both"/>
             <w:rPr>
               <w:rFonts w:asciiTheme="minorHAnsi" w:eastAsiaTheme="minorEastAsia" w:hAnsiTheme="minorHAnsi" w:cstheme="minorBidi"/>
               <w:noProof/>
@@ -1126,7 +1129,7 @@
               <w14:ligatures w14:val="standardContextual"/>
             </w:rPr>
           </w:pPr>
-          <w:hyperlink w:anchor="_Toc189324341" w:history="1">
+          <w:hyperlink w:anchor="_Toc189513923" w:history="1">
             <w:r>
               <w:rPr>
                 <w:rStyle w:val="Hyperlink"/>
@@ -1178,7 +1181,7 @@
                 <w:noProof/>
                 <w:webHidden/>
               </w:rPr>
-              <w:instrText>Toc189324341 \h</w:instrText>
+              <w:instrText>Toc189513923 \h</w:instrText>
             </w:r>
             <w:r>
               <w:rPr>
@@ -1205,10 +1208,8 @@
             </w:r>
             <w:r>
               <w:rPr>
-                <w:rFonts w:cs="Times New Roman"/>
                 <w:noProof/>
                 <w:webHidden/>
-                <w:rtl/>
               </w:rPr>
               <w:t>10</w:t>
             </w:r>
@@ -1225,6 +1226,7 @@
         <w:p>
           <w:pPr>
             <w:pStyle w:val="TOC1"/>
+            <w:jc w:val="both"/>
             <w:rPr>
               <w:rFonts w:asciiTheme="minorHAnsi" w:eastAsiaTheme="minorEastAsia" w:hAnsiTheme="minorHAnsi" w:cstheme="minorBidi"/>
               <w:noProof/>
@@ -1235,7 +1237,7 @@
               <w14:ligatures w14:val="standardContextual"/>
             </w:rPr>
           </w:pPr>
-          <w:hyperlink w:anchor="_Toc189324342" w:history="1">
+          <w:hyperlink w:anchor="_Toc189513924" w:history="1">
             <w:r>
               <w:rPr>
                 <w:rStyle w:val="Hyperlink"/>
@@ -1288,7 +1290,7 @@
                 <w:noProof/>
                 <w:webHidden/>
               </w:rPr>
-              <w:instrText>Toc189324342 \h</w:instrText>
+              <w:instrText>Toc189513924 \h</w:instrText>
             </w:r>
             <w:r>
               <w:rPr>
@@ -1315,10 +1317,8 @@
             </w:r>
             <w:r>
               <w:rPr>
-                <w:rFonts w:cs="Times New Roman"/>
                 <w:noProof/>
                 <w:webHidden/>
-                <w:rtl/>
               </w:rPr>
               <w:t>11</w:t>
             </w:r>
@@ -1335,6 +1335,7 @@
         <w:p>
           <w:pPr>
             <w:pStyle w:val="TOC1"/>
+            <w:jc w:val="both"/>
             <w:rPr>
               <w:rFonts w:asciiTheme="minorHAnsi" w:eastAsiaTheme="minorEastAsia" w:hAnsiTheme="minorHAnsi" w:cstheme="minorBidi"/>
               <w:noProof/>
@@ -1345,7 +1346,7 @@
               <w14:ligatures w14:val="standardContextual"/>
             </w:rPr>
           </w:pPr>
-          <w:hyperlink w:anchor="_Toc189324343" w:history="1">
+          <w:hyperlink w:anchor="_Toc189513925" w:history="1">
             <w:r>
               <w:rPr>
                 <w:rStyle w:val="Hyperlink"/>
@@ -1397,7 +1398,7 @@
                 <w:noProof/>
                 <w:webHidden/>
               </w:rPr>
-              <w:instrText>Toc189324343 \h</w:instrText>
+              <w:instrText>Toc189513925 \h</w:instrText>
             </w:r>
             <w:r>
               <w:rPr>
@@ -1424,10 +1425,8 @@
             </w:r>
             <w:r>
               <w:rPr>
-                <w:rFonts w:cs="Times New Roman"/>
                 <w:noProof/>
                 <w:webHidden/>
-                <w:rtl/>
               </w:rPr>
               <w:t>12</w:t>
             </w:r>
@@ -1444,6 +1443,7 @@
         <w:p>
           <w:pPr>
             <w:pStyle w:val="TOC2"/>
+            <w:jc w:val="both"/>
             <w:rPr>
               <w:rFonts w:asciiTheme="minorHAnsi" w:eastAsiaTheme="minorEastAsia" w:hAnsiTheme="minorHAnsi" w:cstheme="minorBidi"/>
               <w:kern w:val="2"/>
@@ -1453,7 +1453,7 @@
               <w14:ligatures w14:val="standardContextual"/>
             </w:rPr>
           </w:pPr>
-          <w:hyperlink w:anchor="_Toc189324344" w:history="1">
+          <w:hyperlink w:anchor="_Toc189513926" w:history="1">
             <w:r>
               <w:rPr>
                 <w:rStyle w:val="Hyperlink"/>
@@ -1498,7 +1498,7 @@
               <w:rPr>
                 <w:webHidden/>
               </w:rPr>
-              <w:instrText>Toc189324344 \h</w:instrText>
+              <w:instrText>Toc189513926 \h</w:instrText>
             </w:r>
             <w:r>
               <w:rPr>
@@ -1522,9 +1522,7 @@
             </w:r>
             <w:r>
               <w:rPr>
-                <w:rFonts w:cs="Times New Roman"/>
                 <w:webHidden/>
-                <w:rtl/>
               </w:rPr>
               <w:t>12</w:t>
             </w:r>
@@ -1543,6 +1541,7 @@
             <w:tabs>
               <w:tab w:val="left" w:pos="2147"/>
             </w:tabs>
+            <w:jc w:val="both"/>
             <w:rPr>
               <w:rFonts w:asciiTheme="minorHAnsi" w:eastAsiaTheme="minorEastAsia" w:hAnsiTheme="minorHAnsi" w:cstheme="minorBidi"/>
               <w:noProof/>
@@ -1553,32 +1552,20 @@
               <w14:ligatures w14:val="standardContextual"/>
             </w:rPr>
           </w:pPr>
-          <w:hyperlink w:anchor="_Toc189324345" w:history="1">
+          <w:hyperlink w:anchor="_Toc189513927" w:history="1">
             <w:r>
               <w:rPr>
                 <w:rStyle w:val="Hyperlink"/>
                 <w:noProof/>
               </w:rPr>
-              <w:t>6.</w:t>
-            </w:r>
-            <w:r>
-              <w:rPr>
-                <w:rFonts w:asciiTheme="minorHAnsi" w:eastAsiaTheme="minorEastAsia" w:hAnsiTheme="minorHAnsi" w:cstheme="minorBidi"/>
-                <w:noProof/>
-                <w:kern w:val="2"/>
-                <w:sz w:val="24"/>
-                <w:szCs w:val="24"/>
-                <w:rtl/>
-                <w14:ligatures w14:val="standardContextual"/>
-              </w:rPr>
-              <w:tab/>
+              <w:t>6.Tools and Libraries</w:t>
             </w:r>
             <w:r>
               <w:rPr>
                 <w:rStyle w:val="Hyperlink"/>
                 <w:noProof/>
               </w:rPr>
-              <w:t>Tools and Libraries</w:t>
+              <w:t>…</w:t>
             </w:r>
             <w:r>
               <w:rPr>
@@ -1624,7 +1611,7 @@
                 <w:noProof/>
                 <w:webHidden/>
               </w:rPr>
-              <w:instrText>Toc189324345 \h</w:instrText>
+              <w:instrText>Toc189513927 \h</w:instrText>
             </w:r>
             <w:r>
               <w:rPr>
@@ -1651,10 +1638,8 @@
             </w:r>
             <w:r>
               <w:rPr>
-                <w:rFonts w:cs="Times New Roman"/>
                 <w:noProof/>
                 <w:webHidden/>
-                <w:rtl/>
               </w:rPr>
               <w:t>16</w:t>
             </w:r>
@@ -1674,6 +1659,7 @@
             <w:tabs>
               <w:tab w:val="left" w:pos="1440"/>
             </w:tabs>
+            <w:jc w:val="both"/>
             <w:rPr>
               <w:rFonts w:asciiTheme="minorHAnsi" w:eastAsiaTheme="minorEastAsia" w:hAnsiTheme="minorHAnsi" w:cstheme="minorBidi"/>
               <w:noProof/>
@@ -1684,32 +1670,21 @@
               <w14:ligatures w14:val="standardContextual"/>
             </w:rPr>
           </w:pPr>
-          <w:hyperlink w:anchor="_Toc189324346" w:history="1">
+          <w:hyperlink w:anchor="_Toc189513928" w:history="1">
             <w:r>
               <w:rPr>
                 <w:rStyle w:val="Hyperlink"/>
                 <w:noProof/>
               </w:rPr>
-              <w:t>7.</w:t>
-            </w:r>
-            <w:r>
-              <w:rPr>
-                <w:rFonts w:asciiTheme="minorHAnsi" w:eastAsiaTheme="minorEastAsia" w:hAnsiTheme="minorHAnsi" w:cstheme="minorBidi"/>
+              <w:t>7.Challenges</w:t>
+            </w:r>
+            <w:r>
+              <w:rPr>
+                <w:rFonts w:cs="Arial"/>
                 <w:noProof/>
-                <w:kern w:val="2"/>
-                <w:sz w:val="24"/>
-                <w:szCs w:val="24"/>
-                <w:rtl/>
-                <w14:ligatures w14:val="standardContextual"/>
-              </w:rPr>
-              <w:tab/>
-            </w:r>
-            <w:r>
-              <w:rPr>
-                <w:rStyle w:val="Hyperlink"/>
-                <w:noProof/>
-              </w:rPr>
-              <w:t>Challenges</w:t>
+                <w:webHidden/>
+              </w:rPr>
+              <w:t>…….</w:t>
             </w:r>
             <w:r>
               <w:rPr>
@@ -1755,7 +1730,7 @@
                 <w:noProof/>
                 <w:webHidden/>
               </w:rPr>
-              <w:instrText>Toc189324346 \h</w:instrText>
+              <w:instrText>Toc189513928 \h</w:instrText>
             </w:r>
             <w:r>
               <w:rPr>
@@ -1782,10 +1757,8 @@
             </w:r>
             <w:r>
               <w:rPr>
-                <w:rFonts w:cs="Times New Roman"/>
                 <w:noProof/>
                 <w:webHidden/>
-                <w:rtl/>
               </w:rPr>
               <w:t>19</w:t>
             </w:r>
@@ -1805,6 +1778,7 @@
             <w:tabs>
               <w:tab w:val="left" w:pos="1920"/>
             </w:tabs>
+            <w:jc w:val="both"/>
             <w:rPr>
               <w:rFonts w:asciiTheme="minorHAnsi" w:eastAsiaTheme="minorEastAsia" w:hAnsiTheme="minorHAnsi" w:cstheme="minorBidi"/>
               <w:noProof/>
@@ -1815,32 +1789,20 @@
               <w14:ligatures w14:val="standardContextual"/>
             </w:rPr>
           </w:pPr>
-          <w:hyperlink w:anchor="_Toc189324347" w:history="1">
+          <w:hyperlink w:anchor="_Toc189513929" w:history="1">
             <w:r>
               <w:rPr>
                 <w:rStyle w:val="Hyperlink"/>
                 <w:noProof/>
               </w:rPr>
-              <w:t>8.</w:t>
-            </w:r>
-            <w:r>
-              <w:rPr>
-                <w:rFonts w:asciiTheme="minorHAnsi" w:eastAsiaTheme="minorEastAsia" w:hAnsiTheme="minorHAnsi" w:cstheme="minorBidi"/>
-                <w:noProof/>
-                <w:kern w:val="2"/>
-                <w:sz w:val="24"/>
-                <w:szCs w:val="24"/>
-                <w:rtl/>
-                <w14:ligatures w14:val="standardContextual"/>
-              </w:rPr>
-              <w:tab/>
+              <w:t>8.Project results</w:t>
             </w:r>
             <w:r>
               <w:rPr>
                 <w:rStyle w:val="Hyperlink"/>
                 <w:noProof/>
               </w:rPr>
-              <w:t>Project results</w:t>
+              <w:t>…….</w:t>
             </w:r>
             <w:r>
               <w:rPr>
@@ -1886,7 +1848,7 @@
                 <w:noProof/>
                 <w:webHidden/>
               </w:rPr>
-              <w:instrText>Toc189324347 \h</w:instrText>
+              <w:instrText>Toc189513929 \h</w:instrText>
             </w:r>
             <w:r>
               <w:rPr>
@@ -1913,12 +1875,130 @@
             </w:r>
             <w:r>
               <w:rPr>
-                <w:rFonts w:cs="Times New Roman"/>
+                <w:noProof/>
+                <w:webHidden/>
+              </w:rPr>
+              <w:t>20</w:t>
+            </w:r>
+            <w:r>
+              <w:rPr>
+                <w:rStyle w:val="Hyperlink"/>
+                <w:noProof/>
+                <w:rtl/>
+              </w:rPr>
+              <w:fldChar w:fldCharType="end"/>
+            </w:r>
+          </w:hyperlink>
+        </w:p>
+        <w:p>
+          <w:pPr>
+            <w:pStyle w:val="TOC1"/>
+            <w:tabs>
+              <w:tab w:val="left" w:pos="1200"/>
+            </w:tabs>
+            <w:jc w:val="both"/>
+            <w:rPr>
+              <w:rFonts w:asciiTheme="minorHAnsi" w:eastAsiaTheme="minorEastAsia" w:hAnsiTheme="minorHAnsi" w:cstheme="minorBidi" w:hint="cs"/>
+              <w:noProof/>
+              <w:kern w:val="2"/>
+              <w:sz w:val="24"/>
+              <w:szCs w:val="24"/>
+              <w:rtl/>
+              <w14:ligatures w14:val="standardContextual"/>
+            </w:rPr>
+          </w:pPr>
+          <w:hyperlink w:anchor="_Toc189513930" w:history="1">
+            <w:r>
+              <w:rPr>
+                <w:rStyle w:val="Hyperlink"/>
+                <w:noProof/>
+              </w:rPr>
+              <w:t>9.Results</w:t>
+            </w:r>
+            <w:r>
+              <w:rPr>
+                <w:rFonts w:hint="cs"/>
                 <w:noProof/>
                 <w:webHidden/>
                 <w:rtl/>
               </w:rPr>
-              <w:t>20</w:t>
+              <w:t>.....</w:t>
+            </w:r>
+            <w:r>
+              <w:rPr>
+                <w:noProof/>
+                <w:webHidden/>
+                <w:rtl/>
+              </w:rPr>
+              <w:tab/>
+            </w:r>
+            <w:r>
+              <w:rPr>
+                <w:rStyle w:val="Hyperlink"/>
+                <w:noProof/>
+                <w:rtl/>
+              </w:rPr>
+              <w:fldChar w:fldCharType="begin"/>
+            </w:r>
+            <w:r>
+              <w:rPr>
+                <w:noProof/>
+                <w:webHidden/>
+                <w:rtl/>
+              </w:rPr>
+              <w:instrText xml:space="preserve"> </w:instrText>
+            </w:r>
+            <w:r>
+              <w:rPr>
+                <w:noProof/>
+                <w:webHidden/>
+              </w:rPr>
+              <w:instrText>PAGEREF</w:instrText>
+            </w:r>
+            <w:r>
+              <w:rPr>
+                <w:noProof/>
+                <w:webHidden/>
+                <w:rtl/>
+              </w:rPr>
+              <w:instrText xml:space="preserve"> _</w:instrText>
+            </w:r>
+            <w:r>
+              <w:rPr>
+                <w:noProof/>
+                <w:webHidden/>
+              </w:rPr>
+              <w:instrText>Toc189513930 \h</w:instrText>
+            </w:r>
+            <w:r>
+              <w:rPr>
+                <w:noProof/>
+                <w:webHidden/>
+                <w:rtl/>
+              </w:rPr>
+              <w:instrText xml:space="preserve"> </w:instrText>
+            </w:r>
+            <w:r>
+              <w:rPr>
+                <w:rStyle w:val="Hyperlink"/>
+                <w:noProof/>
+                <w:rtl/>
+              </w:rPr>
+            </w:r>
+            <w:r>
+              <w:rPr>
+                <w:rStyle w:val="Hyperlink"/>
+                <w:noProof/>
+                <w:rtl/>
+              </w:rPr>
+              <w:fldChar w:fldCharType="separate"/>
+            </w:r>
+            <w:r>
+              <w:rPr>
+                <w:noProof/>
+                <w:webHidden/>
+              </w:rPr>
+              <w:t>21</w:t>
             </w:r>
             <w:r>
               <w:rPr>
@@ -1933,6 +2013,7 @@
         <w:p>
           <w:pPr>
             <w:pStyle w:val="TOC2"/>
+            <w:jc w:val="both"/>
             <w:rPr>
               <w:rFonts w:asciiTheme="minorHAnsi" w:eastAsiaTheme="minorEastAsia" w:hAnsiTheme="minorHAnsi" w:cstheme="minorBidi"/>
               <w:kern w:val="2"/>
@@ -1942,41 +2023,12 @@
               <w14:ligatures w14:val="standardContextual"/>
             </w:rPr>
           </w:pPr>
-          <w:hyperlink w:anchor="_Toc189324348" w:history="1">
+          <w:hyperlink w:anchor="_Toc189513931" w:history="1">
             <w:r>
               <w:rPr>
                 <w:rStyle w:val="Hyperlink"/>
               </w:rPr>
-              <w:t>9.</w:t>
-            </w:r>
-            <w:r>
-              <w:rPr>
-                <w:rFonts w:asciiTheme="minorHAnsi" w:eastAsiaTheme="minorEastAsia" w:hAnsiTheme="minorHAnsi" w:cstheme="minorBidi"/>
-                <w:kern w:val="2"/>
-                <w:sz w:val="24"/>
-                <w:szCs w:val="24"/>
-                <w:rtl/>
-                <w14:ligatures w14:val="standardContextual"/>
-              </w:rPr>
-              <w:tab/>
-            </w:r>
-            <w:r>
-              <w:rPr>
-                <w:rStyle w:val="Hyperlink"/>
-              </w:rPr>
-              <w:t>R</w:t>
-            </w:r>
-            <w:r>
-              <w:rPr>
-                <w:rStyle w:val="Hyperlink"/>
-              </w:rPr>
-              <w:t>e</w:t>
-            </w:r>
-            <w:r>
-              <w:rPr>
-                <w:rStyle w:val="Hyperlink"/>
-              </w:rPr>
-              <w:t>sults</w:t>
+              <w:t>9.1 Result graphs</w:t>
             </w:r>
             <w:r>
               <w:rPr>
@@ -2016,7 +2068,7 @@
               <w:rPr>
                 <w:webHidden/>
               </w:rPr>
-              <w:instrText>Toc189324348 \h</w:instrText>
+              <w:instrText>Toc189513931 \h</w:instrText>
             </w:r>
             <w:r>
               <w:rPr>
@@ -2040,11 +2092,104 @@
             </w:r>
             <w:r>
               <w:rPr>
-                <w:rFonts w:cs="Times New Roman"/>
+                <w:webHidden/>
+              </w:rPr>
+              <w:t>21</w:t>
+            </w:r>
+            <w:r>
+              <w:rPr>
+                <w:rStyle w:val="Hyperlink"/>
+                <w:rtl/>
+              </w:rPr>
+              <w:fldChar w:fldCharType="end"/>
+            </w:r>
+          </w:hyperlink>
+        </w:p>
+        <w:p>
+          <w:pPr>
+            <w:pStyle w:val="TOC2"/>
+            <w:jc w:val="both"/>
+            <w:rPr>
+              <w:rFonts w:asciiTheme="minorHAnsi" w:eastAsiaTheme="minorEastAsia" w:hAnsiTheme="minorHAnsi" w:cstheme="minorBidi"/>
+              <w:kern w:val="2"/>
+              <w:sz w:val="24"/>
+              <w:szCs w:val="24"/>
+              <w:rtl/>
+              <w14:ligatures w14:val="standardContextual"/>
+            </w:rPr>
+          </w:pPr>
+          <w:hyperlink w:anchor="_Toc189513932" w:history="1">
+            <w:r>
+              <w:rPr>
+                <w:rStyle w:val="Hyperlink"/>
+              </w:rPr>
+              <w:t>9.2 Result table and project matrics</w:t>
+            </w:r>
+            <w:r>
+              <w:rPr>
                 <w:webHidden/>
                 <w:rtl/>
               </w:rPr>
-              <w:t>21</w:t>
+              <w:tab/>
+            </w:r>
+            <w:r>
+              <w:rPr>
+                <w:rStyle w:val="Hyperlink"/>
+                <w:rtl/>
+              </w:rPr>
+              <w:fldChar w:fldCharType="begin"/>
+            </w:r>
+            <w:r>
+              <w:rPr>
+                <w:webHidden/>
+                <w:rtl/>
+              </w:rPr>
+              <w:instrText xml:space="preserve"> </w:instrText>
+            </w:r>
+            <w:r>
+              <w:rPr>
+                <w:webHidden/>
+              </w:rPr>
+              <w:instrText>PAGEREF</w:instrText>
+            </w:r>
+            <w:r>
+              <w:rPr>
+                <w:webHidden/>
+                <w:rtl/>
+              </w:rPr>
+              <w:instrText xml:space="preserve"> _</w:instrText>
+            </w:r>
+            <w:r>
+              <w:rPr>
+                <w:webHidden/>
+              </w:rPr>
+              <w:instrText>Toc189513932 \h</w:instrText>
+            </w:r>
+            <w:r>
+              <w:rPr>
+                <w:webHidden/>
+                <w:rtl/>
+              </w:rPr>
+              <w:instrText xml:space="preserve"> </w:instrText>
+            </w:r>
+            <w:r>
+              <w:rPr>
+                <w:rStyle w:val="Hyperlink"/>
+                <w:rtl/>
+              </w:rPr>
+            </w:r>
+            <w:r>
+              <w:rPr>
+                <w:rStyle w:val="Hyperlink"/>
+                <w:rtl/>
+              </w:rPr>
+              <w:fldChar w:fldCharType="separate"/>
+            </w:r>
+            <w:r>
+              <w:rPr>
+                <w:webHidden/>
+              </w:rPr>
+              <w:t>27</w:t>
             </w:r>
             <w:r>
               <w:rPr>
@@ -2061,6 +2206,126 @@
             <w:tabs>
               <w:tab w:val="left" w:pos="1680"/>
             </w:tabs>
+            <w:jc w:val="both"/>
+            <w:rPr>
+              <w:rFonts w:asciiTheme="minorHAnsi" w:eastAsiaTheme="minorEastAsia" w:hAnsiTheme="minorHAnsi" w:cstheme="minorBidi"/>
+              <w:noProof/>
+              <w:kern w:val="2"/>
+              <w:sz w:val="24"/>
+              <w:szCs w:val="24"/>
+              <w14:ligatures w14:val="standardContextual"/>
+            </w:rPr>
+          </w:pPr>
+          <w:hyperlink w:anchor="_Toc189513933" w:history="1">
+            <w:r>
+              <w:rPr>
+                <w:rStyle w:val="Hyperlink"/>
+                <w:noProof/>
+              </w:rPr>
+              <w:t>10.User manual</w:t>
+            </w:r>
+            <w:r>
+              <w:rPr>
+                <w:rFonts w:hint="cs"/>
+                <w:noProof/>
+                <w:webHidden/>
+                <w:rtl/>
+              </w:rPr>
+              <w:t>....</w:t>
+            </w:r>
+            <w:r>
+              <w:rPr>
+                <w:noProof/>
+                <w:webHidden/>
+                <w:rtl/>
+              </w:rPr>
+              <w:tab/>
+            </w:r>
+            <w:r>
+              <w:rPr>
+                <w:rStyle w:val="Hyperlink"/>
+                <w:noProof/>
+                <w:rtl/>
+              </w:rPr>
+              <w:fldChar w:fldCharType="begin"/>
+            </w:r>
+            <w:r>
+              <w:rPr>
+                <w:noProof/>
+                <w:webHidden/>
+                <w:rtl/>
+              </w:rPr>
+              <w:instrText xml:space="preserve"> </w:instrText>
+            </w:r>
+            <w:r>
+              <w:rPr>
+                <w:noProof/>
+                <w:webHidden/>
+              </w:rPr>
+              <w:instrText>PAGEREF</w:instrText>
+            </w:r>
+            <w:r>
+              <w:rPr>
+                <w:noProof/>
+                <w:webHidden/>
+                <w:rtl/>
+              </w:rPr>
+              <w:instrText xml:space="preserve"> _</w:instrText>
+            </w:r>
+            <w:r>
+              <w:rPr>
+                <w:noProof/>
+                <w:webHidden/>
+              </w:rPr>
+              <w:instrText>Toc189513933 \h</w:instrText>
+            </w:r>
+            <w:r>
+              <w:rPr>
+                <w:noProof/>
+                <w:webHidden/>
+                <w:rtl/>
+              </w:rPr>
+              <w:instrText xml:space="preserve"> </w:instrText>
+            </w:r>
+            <w:r>
+              <w:rPr>
+                <w:rStyle w:val="Hyperlink"/>
+                <w:noProof/>
+                <w:rtl/>
+              </w:rPr>
+            </w:r>
+            <w:r>
+              <w:rPr>
+                <w:rStyle w:val="Hyperlink"/>
+                <w:noProof/>
+                <w:rtl/>
+              </w:rPr>
+              <w:fldChar w:fldCharType="separate"/>
+            </w:r>
+            <w:r>
+              <w:rPr>
+                <w:noProof/>
+                <w:webHidden/>
+              </w:rPr>
+              <w:t>30</w:t>
+            </w:r>
+            <w:r>
+              <w:rPr>
+                <w:rStyle w:val="Hyperlink"/>
+                <w:noProof/>
+                <w:rtl/>
+              </w:rPr>
+              <w:fldChar w:fldCharType="end"/>
+            </w:r>
+          </w:hyperlink>
+        </w:p>
+        <w:p>
+          <w:pPr>
+            <w:pStyle w:val="TOC1"/>
+            <w:tabs>
+              <w:tab w:val="left" w:pos="2167"/>
+            </w:tabs>
+            <w:jc w:val="both"/>
             <w:rPr>
               <w:rFonts w:asciiTheme="minorHAnsi" w:eastAsiaTheme="minorEastAsia" w:hAnsiTheme="minorHAnsi" w:cstheme="minorBidi"/>
               <w:noProof/>
@@ -2071,39 +2336,29 @@
               <w14:ligatures w14:val="standardContextual"/>
             </w:rPr>
           </w:pPr>
-          <w:hyperlink w:anchor="_Toc189324349" w:history="1">
+          <w:hyperlink w:anchor="_Toc189513934" w:history="1">
             <w:r>
               <w:rPr>
                 <w:rStyle w:val="Hyperlink"/>
                 <w:noProof/>
               </w:rPr>
-              <w:t>10.</w:t>
-            </w:r>
-            <w:r>
-              <w:rPr>
-                <w:rFonts w:asciiTheme="minorHAnsi" w:eastAsiaTheme="minorEastAsia" w:hAnsiTheme="minorHAnsi" w:cstheme="minorBidi"/>
-                <w:noProof/>
-                <w:kern w:val="2"/>
-                <w:sz w:val="24"/>
-                <w:szCs w:val="24"/>
-                <w:rtl/>
-                <w14:ligatures w14:val="standardContextual"/>
-              </w:rPr>
-              <w:tab/>
-            </w:r>
-            <w:r>
-              <w:rPr>
-                <w:rStyle w:val="Hyperlink"/>
-                <w:noProof/>
-              </w:rPr>
-              <w:t>User manual</w:t>
-            </w:r>
-            <w:r>
-              <w:rPr>
+              <w:t>11.Maintenance guide</w:t>
+            </w:r>
+            <w:r>
+              <w:rPr>
+                <w:rFonts w:hint="cs"/>
                 <w:noProof/>
                 <w:webHidden/>
                 <w:rtl/>
               </w:rPr>
+              <w:t>.</w:t>
+            </w:r>
+            <w:r>
+              <w:rPr>
+                <w:noProof/>
+                <w:webHidden/>
+                <w:rtl/>
+              </w:rPr>
               <w:tab/>
             </w:r>
             <w:r>
@@ -2142,7 +2397,7 @@
                 <w:noProof/>
                 <w:webHidden/>
               </w:rPr>
-              <w:instrText>Toc189324349 \h</w:instrText>
+              <w:instrText>Toc189513934 \h</w:instrText>
             </w:r>
             <w:r>
               <w:rPr>
@@ -2169,10 +2424,8 @@
             </w:r>
             <w:r>
               <w:rPr>
-                <w:rFonts w:cs="Times New Roman"/>
                 <w:noProof/>
                 <w:webHidden/>
-                <w:rtl/>
               </w:rPr>
               <w:t>33</w:t>
             </w:r>
@@ -2190,8 +2443,9 @@
           <w:pPr>
             <w:pStyle w:val="TOC1"/>
             <w:tabs>
-              <w:tab w:val="left" w:pos="2167"/>
+              <w:tab w:val="left" w:pos="2421"/>
             </w:tabs>
+            <w:jc w:val="both"/>
             <w:rPr>
               <w:rFonts w:asciiTheme="minorHAnsi" w:eastAsiaTheme="minorEastAsia" w:hAnsiTheme="minorHAnsi" w:cstheme="minorBidi"/>
               <w:noProof/>
@@ -2202,39 +2456,29 @@
               <w14:ligatures w14:val="standardContextual"/>
             </w:rPr>
           </w:pPr>
-          <w:hyperlink w:anchor="_Toc189324350" w:history="1">
+          <w:hyperlink w:anchor="_Toc189513935" w:history="1">
             <w:r>
               <w:rPr>
                 <w:rStyle w:val="Hyperlink"/>
                 <w:noProof/>
               </w:rPr>
-              <w:t>11.</w:t>
-            </w:r>
-            <w:r>
-              <w:rPr>
-                <w:rFonts w:asciiTheme="minorHAnsi" w:eastAsiaTheme="minorEastAsia" w:hAnsiTheme="minorHAnsi" w:cstheme="minorBidi"/>
-                <w:noProof/>
-                <w:kern w:val="2"/>
-                <w:sz w:val="24"/>
-                <w:szCs w:val="24"/>
-                <w:rtl/>
-                <w14:ligatures w14:val="standardContextual"/>
-              </w:rPr>
-              <w:tab/>
-            </w:r>
-            <w:r>
-              <w:rPr>
-                <w:rStyle w:val="Hyperlink"/>
-                <w:noProof/>
-              </w:rPr>
-              <w:t>Maintenance guide</w:t>
-            </w:r>
-            <w:r>
-              <w:rPr>
+              <w:t>12.Project achievements</w:t>
+            </w:r>
+            <w:r>
+              <w:rPr>
+                <w:rFonts w:hint="cs"/>
                 <w:noProof/>
                 <w:webHidden/>
                 <w:rtl/>
               </w:rPr>
+              <w:t>.</w:t>
+            </w:r>
+            <w:r>
+              <w:rPr>
+                <w:noProof/>
+                <w:webHidden/>
+                <w:rtl/>
+              </w:rPr>
               <w:tab/>
             </w:r>
             <w:r>
@@ -2273,7 +2517,7 @@
                 <w:noProof/>
                 <w:webHidden/>
               </w:rPr>
-              <w:instrText>Toc189324350 \h</w:instrText>
+              <w:instrText>Toc189513935 \h</w:instrText>
             </w:r>
             <w:r>
               <w:rPr>
@@ -2300,12 +2544,10 @@
             </w:r>
             <w:r>
               <w:rPr>
-                <w:rFonts w:cs="Times New Roman"/>
                 <w:noProof/>
                 <w:webHidden/>
-                <w:rtl/>
-              </w:rPr>
-              <w:t>36</w:t>
+              </w:rPr>
+              <w:t>34</w:t>
             </w:r>
             <w:r>
               <w:rPr>
@@ -2321,8 +2563,9 @@
           <w:pPr>
             <w:pStyle w:val="TOC1"/>
             <w:tabs>
-              <w:tab w:val="left" w:pos="2421"/>
+              <w:tab w:val="left" w:pos="1680"/>
             </w:tabs>
+            <w:jc w:val="both"/>
             <w:rPr>
               <w:rFonts w:asciiTheme="minorHAnsi" w:eastAsiaTheme="minorEastAsia" w:hAnsiTheme="minorHAnsi" w:cstheme="minorBidi"/>
               <w:noProof/>
@@ -2333,32 +2576,42 @@
               <w14:ligatures w14:val="standardContextual"/>
             </w:rPr>
           </w:pPr>
-          <w:hyperlink w:anchor="_Toc189324351" w:history="1">
+          <w:hyperlink w:anchor="_Toc189513936" w:history="1">
             <w:r>
               <w:rPr>
                 <w:rStyle w:val="Hyperlink"/>
                 <w:noProof/>
               </w:rPr>
-              <w:t>12.</w:t>
-            </w:r>
-            <w:r>
-              <w:rPr>
-                <w:rFonts w:asciiTheme="minorHAnsi" w:eastAsiaTheme="minorEastAsia" w:hAnsiTheme="minorHAnsi" w:cstheme="minorBidi"/>
+              <w:t>13.Future work</w:t>
+            </w:r>
+            <w:r>
+              <w:rPr>
                 <w:noProof/>
-                <w:kern w:val="2"/>
-                <w:sz w:val="24"/>
-                <w:szCs w:val="24"/>
-                <w:rtl/>
-                <w14:ligatures w14:val="standardContextual"/>
-              </w:rPr>
-              <w:tab/>
+                <w:webHidden/>
+              </w:rPr>
+              <w:t>…………………………………</w:t>
+            </w:r>
+            <w:r>
+              <w:rPr>
+                <w:noProof/>
+                <w:webHidden/>
+              </w:rPr>
+              <w:t>..</w:t>
+            </w:r>
+            <w:r>
+              <w:rPr>
+                <w:noProof/>
+                <w:webHidden/>
+              </w:rPr>
+              <w:t>……………………………………………………………</w:t>
             </w:r>
             <w:r>
               <w:rPr>
                 <w:rStyle w:val="Hyperlink"/>
                 <w:noProof/>
-              </w:rPr>
-              <w:t>Project achievements</w:t>
+                <w:rtl/>
+              </w:rPr>
+              <w:fldChar w:fldCharType="begin"/>
             </w:r>
             <w:r>
               <w:rPr>
@@ -2366,7 +2619,37 @@
                 <w:webHidden/>
                 <w:rtl/>
               </w:rPr>
-              <w:tab/>
+              <w:instrText xml:space="preserve"> </w:instrText>
+            </w:r>
+            <w:r>
+              <w:rPr>
+                <w:noProof/>
+                <w:webHidden/>
+              </w:rPr>
+              <w:instrText>PAGEREF</w:instrText>
+            </w:r>
+            <w:r>
+              <w:rPr>
+                <w:noProof/>
+                <w:webHidden/>
+                <w:rtl/>
+              </w:rPr>
+              <w:instrText xml:space="preserve"> _</w:instrText>
+            </w:r>
+            <w:r>
+              <w:rPr>
+                <w:noProof/>
+                <w:webHidden/>
+              </w:rPr>
+              <w:instrText>Toc189513936 \h</w:instrText>
+            </w:r>
+            <w:r>
+              <w:rPr>
+                <w:noProof/>
+                <w:webHidden/>
+                <w:rtl/>
+              </w:rPr>
+              <w:instrText xml:space="preserve"> </w:instrText>
             </w:r>
             <w:r>
               <w:rPr>
@@ -2374,45 +2657,6 @@
                 <w:noProof/>
                 <w:rtl/>
               </w:rPr>
-              <w:fldChar w:fldCharType="begin"/>
-            </w:r>
-            <w:r>
-              <w:rPr>
-                <w:noProof/>
-                <w:webHidden/>
-                <w:rtl/>
-              </w:rPr>
-              <w:instrText xml:space="preserve"> </w:instrText>
-            </w:r>
-            <w:r>
-              <w:rPr>
-                <w:noProof/>
-                <w:webHidden/>
-              </w:rPr>
-              <w:instrText>PAGEREF</w:instrText>
-            </w:r>
-            <w:r>
-              <w:rPr>
-                <w:noProof/>
-                <w:webHidden/>
-                <w:rtl/>
-              </w:rPr>
-              <w:instrText xml:space="preserve"> _</w:instrText>
-            </w:r>
-            <w:r>
-              <w:rPr>
-                <w:noProof/>
-                <w:webHidden/>
-              </w:rPr>
-              <w:instrText>Toc189324351 \h</w:instrText>
-            </w:r>
-            <w:r>
-              <w:rPr>
-                <w:noProof/>
-                <w:webHidden/>
-                <w:rtl/>
-              </w:rPr>
-              <w:instrText xml:space="preserve"> </w:instrText>
             </w:r>
             <w:r>
               <w:rPr>
@@ -2420,23 +2664,14 @@
                 <w:noProof/>
                 <w:rtl/>
               </w:rPr>
-            </w:r>
-            <w:r>
-              <w:rPr>
-                <w:rStyle w:val="Hyperlink"/>
-                <w:noProof/>
-                <w:rtl/>
-              </w:rPr>
               <w:fldChar w:fldCharType="separate"/>
             </w:r>
             <w:r>
               <w:rPr>
-                <w:rFonts w:cs="Times New Roman"/>
                 <w:noProof/>
                 <w:webHidden/>
-                <w:rtl/>
-              </w:rPr>
-              <w:t>37</w:t>
+              </w:rPr>
+              <w:t>35</w:t>
             </w:r>
             <w:r>
               <w:rPr>
@@ -2452,8 +2687,9 @@
           <w:pPr>
             <w:pStyle w:val="TOC1"/>
             <w:tabs>
-              <w:tab w:val="left" w:pos="1680"/>
+              <w:tab w:val="left" w:pos="1440"/>
             </w:tabs>
+            <w:jc w:val="both"/>
             <w:rPr>
               <w:rFonts w:asciiTheme="minorHAnsi" w:eastAsiaTheme="minorEastAsia" w:hAnsiTheme="minorHAnsi" w:cstheme="minorBidi"/>
               <w:noProof/>
@@ -2464,13 +2700,13 @@
               <w14:ligatures w14:val="standardContextual"/>
             </w:rPr>
           </w:pPr>
-          <w:hyperlink w:anchor="_Toc189324352" w:history="1">
+          <w:hyperlink w:anchor="_Toc189513937" w:history="1">
             <w:r>
               <w:rPr>
                 <w:rStyle w:val="Hyperlink"/>
                 <w:noProof/>
               </w:rPr>
-              <w:t>13.</w:t>
+              <w:t>14.</w:t>
             </w:r>
             <w:r>
               <w:rPr>
@@ -2479,24 +2715,32 @@
                 <w:kern w:val="2"/>
                 <w:sz w:val="24"/>
                 <w:szCs w:val="24"/>
-                <w:rtl/>
                 <w14:ligatures w14:val="standardContextual"/>
               </w:rPr>
-              <w:tab/>
+              <w:t xml:space="preserve"> </w:t>
             </w:r>
             <w:r>
               <w:rPr>
                 <w:rStyle w:val="Hyperlink"/>
                 <w:noProof/>
               </w:rPr>
-              <w:t>Future work</w:t>
-            </w:r>
-            <w:r>
-              <w:rPr>
+              <w:t>References</w:t>
+            </w:r>
+            <w:r>
+              <w:rPr>
+                <w:rFonts w:hint="cs"/>
                 <w:noProof/>
                 <w:webHidden/>
                 <w:rtl/>
               </w:rPr>
+              <w:t>........</w:t>
+            </w:r>
+            <w:r>
+              <w:rPr>
+                <w:noProof/>
+                <w:webHidden/>
+                <w:rtl/>
+              </w:rPr>
               <w:tab/>
             </w:r>
             <w:r>
@@ -2535,7 +2779,7 @@
                 <w:noProof/>
                 <w:webHidden/>
               </w:rPr>
-              <w:instrText>Toc189324352 \h</w:instrText>
+              <w:instrText>Toc189513937 \h</w:instrText>
             </w:r>
             <w:r>
               <w:rPr>
@@ -2562,143 +2806,10 @@
             </w:r>
             <w:r>
               <w:rPr>
-                <w:rFonts w:cs="Times New Roman"/>
                 <w:noProof/>
                 <w:webHidden/>
-                <w:rtl/>
-              </w:rPr>
-              <w:t>38</w:t>
-            </w:r>
-            <w:r>
-              <w:rPr>
-                <w:rStyle w:val="Hyperlink"/>
-                <w:noProof/>
-                <w:rtl/>
-              </w:rPr>
-              <w:fldChar w:fldCharType="end"/>
-            </w:r>
-          </w:hyperlink>
-        </w:p>
-        <w:p>
-          <w:pPr>
-            <w:pStyle w:val="TOC1"/>
-            <w:tabs>
-              <w:tab w:val="left" w:pos="1440"/>
-            </w:tabs>
-            <w:rPr>
-              <w:rFonts w:asciiTheme="minorHAnsi" w:eastAsiaTheme="minorEastAsia" w:hAnsiTheme="minorHAnsi" w:cstheme="minorBidi"/>
-              <w:noProof/>
-              <w:kern w:val="2"/>
-              <w:sz w:val="24"/>
-              <w:szCs w:val="24"/>
-              <w:rtl/>
-              <w14:ligatures w14:val="standardContextual"/>
-            </w:rPr>
-          </w:pPr>
-          <w:hyperlink w:anchor="_Toc189324353" w:history="1">
-            <w:r>
-              <w:rPr>
-                <w:rStyle w:val="Hyperlink"/>
-                <w:noProof/>
-              </w:rPr>
-              <w:t>14.</w:t>
-            </w:r>
-            <w:r>
-              <w:rPr>
-                <w:rFonts w:asciiTheme="minorHAnsi" w:eastAsiaTheme="minorEastAsia" w:hAnsiTheme="minorHAnsi" w:cstheme="minorBidi"/>
-                <w:noProof/>
-                <w:kern w:val="2"/>
-                <w:sz w:val="24"/>
-                <w:szCs w:val="24"/>
-                <w:rtl/>
-                <w14:ligatures w14:val="standardContextual"/>
-              </w:rPr>
-              <w:tab/>
-            </w:r>
-            <w:r>
-              <w:rPr>
-                <w:rStyle w:val="Hyperlink"/>
-                <w:noProof/>
-              </w:rPr>
-              <w:t>References</w:t>
-            </w:r>
-            <w:r>
-              <w:rPr>
-                <w:noProof/>
-                <w:webHidden/>
-                <w:rtl/>
-              </w:rPr>
-              <w:tab/>
-            </w:r>
-            <w:r>
-              <w:rPr>
-                <w:rStyle w:val="Hyperlink"/>
-                <w:noProof/>
-                <w:rtl/>
-              </w:rPr>
-              <w:fldChar w:fldCharType="begin"/>
-            </w:r>
-            <w:r>
-              <w:rPr>
-                <w:noProof/>
-                <w:webHidden/>
-                <w:rtl/>
-              </w:rPr>
-              <w:instrText xml:space="preserve"> </w:instrText>
-            </w:r>
-            <w:r>
-              <w:rPr>
-                <w:noProof/>
-                <w:webHidden/>
-              </w:rPr>
-              <w:instrText>PAGEREF</w:instrText>
-            </w:r>
-            <w:r>
-              <w:rPr>
-                <w:noProof/>
-                <w:webHidden/>
-                <w:rtl/>
-              </w:rPr>
-              <w:instrText xml:space="preserve"> _</w:instrText>
-            </w:r>
-            <w:r>
-              <w:rPr>
-                <w:noProof/>
-                <w:webHidden/>
-              </w:rPr>
-              <w:instrText>Toc189324353 \h</w:instrText>
-            </w:r>
-            <w:r>
-              <w:rPr>
-                <w:noProof/>
-                <w:webHidden/>
-                <w:rtl/>
-              </w:rPr>
-              <w:instrText xml:space="preserve"> </w:instrText>
-            </w:r>
-            <w:r>
-              <w:rPr>
-                <w:rStyle w:val="Hyperlink"/>
-                <w:noProof/>
-                <w:rtl/>
-              </w:rPr>
-            </w:r>
-            <w:r>
-              <w:rPr>
-                <w:rStyle w:val="Hyperlink"/>
-                <w:noProof/>
-                <w:rtl/>
-              </w:rPr>
-              <w:fldChar w:fldCharType="separate"/>
-            </w:r>
-            <w:r>
-              <w:rPr>
-                <w:rFonts w:cs="Times New Roman"/>
-                <w:noProof/>
-                <w:webHidden/>
-                <w:rtl/>
-              </w:rPr>
-              <w:t>39</w:t>
+              </w:rPr>
+              <w:t>36</w:t>
             </w:r>
             <w:r>
               <w:rPr>
@@ -2805,33 +2916,13 @@
     </w:p>
     <w:p>
       <w:pPr>
-        <w:bidi w:val="0"/>
-        <w:rPr>
-          <w:rFonts w:ascii="Arial" w:eastAsia="Arial" w:hAnsi="Arial" w:cs="Arial"/>
-          <w:b/>
-          <w:color w:val="202124"/>
-        </w:rPr>
-      </w:pPr>
-    </w:p>
-    <w:p>
-      <w:pPr>
-        <w:bidi w:val="0"/>
-        <w:rPr>
-          <w:rFonts w:ascii="Arial" w:eastAsia="Arial" w:hAnsi="Arial" w:cs="Arial"/>
-          <w:b/>
-          <w:color w:val="202124"/>
-        </w:rPr>
-      </w:pPr>
-    </w:p>
-    <w:p>
-      <w:pPr>
         <w:pStyle w:val="1"/>
         <w:bidi w:val="0"/>
         <w:rPr>
           <w:rFonts w:eastAsia="Arial"/>
         </w:rPr>
       </w:pPr>
-      <w:bookmarkStart w:id="0" w:name="_Toc189324335"/>
+      <w:bookmarkStart w:id="0" w:name="_Toc189513917"/>
       <w:r>
         <w:rPr>
           <w:rFonts w:eastAsia="Arial"/>
@@ -2944,7 +3035,7 @@
                     </pic:cNvPicPr>
                   </pic:nvPicPr>
                   <pic:blipFill>
-                    <a:blip r:embed="rId9" cstate="print">
+                    <a:blip r:embed="rId10" cstate="print">
                       <a:extLst>
                         <a:ext uri="{28A0092B-C50C-407E-A947-70E740481C1C}">
                           <a14:useLocalDpi xmlns:a14="http://schemas.microsoft.com/office/drawing/2010/main" val="0"/>
@@ -3121,23 +3212,7 @@
                                 <w:sz w:val="18"/>
                                 <w:szCs w:val="18"/>
                               </w:rPr>
-                              <w:t xml:space="preserve"> human spinal skeleton showing cervical, </w:t>
-                            </w:r>
-                            <w:proofErr w:type="gramStart"/>
-                            <w:r>
-                              <w:rPr>
-                                <w:sz w:val="18"/>
-                                <w:szCs w:val="18"/>
-                              </w:rPr>
-                              <w:t>thoracic ,</w:t>
-                            </w:r>
-                            <w:proofErr w:type="gramEnd"/>
-                            <w:r>
-                              <w:rPr>
-                                <w:sz w:val="18"/>
-                                <w:szCs w:val="18"/>
-                              </w:rPr>
-                              <w:t xml:space="preserve"> lumbar and saccro-coccygeal regions </w:t>
+                              <w:t xml:space="preserve"> human spinal skeleton showing cervical, thoracic , lumbar and saccro-coccygeal regions </w:t>
                             </w:r>
                           </w:p>
                           <w:p>
@@ -3199,23 +3274,7 @@
                           <w:sz w:val="18"/>
                           <w:szCs w:val="18"/>
                         </w:rPr>
-                        <w:t xml:space="preserve"> human spinal skeleton showing cervical, </w:t>
-                      </w:r>
-                      <w:proofErr w:type="gramStart"/>
-                      <w:r>
-                        <w:rPr>
-                          <w:sz w:val="18"/>
-                          <w:szCs w:val="18"/>
-                        </w:rPr>
-                        <w:t>thoracic ,</w:t>
-                      </w:r>
-                      <w:proofErr w:type="gramEnd"/>
-                      <w:r>
-                        <w:rPr>
-                          <w:sz w:val="18"/>
-                          <w:szCs w:val="18"/>
-                        </w:rPr>
-                        <w:t xml:space="preserve"> lumbar and saccro-coccygeal regions </w:t>
+                        <w:t xml:space="preserve"> human spinal skeleton showing cervical, thoracic , lumbar and saccro-coccygeal regions </w:t>
                       </w:r>
                     </w:p>
                     <w:p>
@@ -3303,7 +3362,7 @@
           <w:rFonts w:eastAsia="Arial"/>
         </w:rPr>
       </w:pPr>
-      <w:bookmarkStart w:id="3" w:name="_Toc189324336"/>
+      <w:bookmarkStart w:id="3" w:name="_Toc189513918"/>
       <w:r>
         <w:rPr>
           <w:rFonts w:eastAsia="Arial"/>
@@ -3325,7 +3384,7 @@
         <w:bidi w:val="0"/>
       </w:pPr>
       <w:bookmarkStart w:id="4" w:name="_Toc176984913"/>
-      <w:bookmarkStart w:id="5" w:name="_Toc189324337"/>
+      <w:bookmarkStart w:id="5" w:name="_Toc189513919"/>
       <w:r>
         <w:t>2</w:t>
       </w:r>
@@ -3419,7 +3478,7 @@
                     </pic:cNvPicPr>
                   </pic:nvPicPr>
                   <pic:blipFill>
-                    <a:blip r:embed="rId10">
+                    <a:blip r:embed="rId11">
                       <a:extLst>
                         <a:ext uri="{28A0092B-C50C-407E-A947-70E740481C1C}">
                           <a14:useLocalDpi xmlns:a14="http://schemas.microsoft.com/office/drawing/2010/main" val="0"/>
@@ -3637,7 +3696,7 @@
         <w:bidi w:val="0"/>
       </w:pPr>
       <w:bookmarkStart w:id="6" w:name="_Toc176984914"/>
-      <w:bookmarkStart w:id="7" w:name="_Toc189324338"/>
+      <w:bookmarkStart w:id="7" w:name="_Toc189513920"/>
       <w:r>
         <w:lastRenderedPageBreak/>
         <w:t>2</w:t>
@@ -3833,7 +3892,7 @@
           <w:noProof/>
         </w:rPr>
         <w:drawing>
-          <wp:anchor distT="0" distB="0" distL="114300" distR="114300" simplePos="0" relativeHeight="251691008" behindDoc="0" locked="0" layoutInCell="1" allowOverlap="1" wp14:anchorId="523607CC" wp14:editId="4CCF9E74">
+          <wp:anchor distT="0" distB="0" distL="114300" distR="114300" simplePos="0" relativeHeight="251691008" behindDoc="0" locked="0" layoutInCell="1" allowOverlap="1" wp14:anchorId="523607CC" wp14:editId="7B21EA6C">
             <wp:simplePos x="0" y="0"/>
             <wp:positionH relativeFrom="margin">
               <wp:align>center</wp:align>
@@ -3870,7 +3929,7 @@
                     </pic:cNvPicPr>
                   </pic:nvPicPr>
                   <pic:blipFill>
-                    <a:blip r:embed="rId11" cstate="print">
+                    <a:blip r:embed="rId12" cstate="print">
                       <a:extLst>
                         <a:ext uri="{28A0092B-C50C-407E-A947-70E740481C1C}">
                           <a14:useLocalDpi xmlns:a14="http://schemas.microsoft.com/office/drawing/2010/main" val="0"/>
@@ -3946,18 +4005,10 @@
         <w:t xml:space="preserve"> </w:t>
       </w:r>
       <w:r>
-        <w:t xml:space="preserve">By stacking multiple convolutional layers, the network can detect more complex features, starting with simple patterns in the early layers and building up to more complex shapes and objects in deeper </w:t>
-      </w:r>
-      <w:proofErr w:type="gramStart"/>
-      <w:r>
-        <w:t>layers.</w:t>
-      </w:r>
-      <w:r>
-        <w:t>(</w:t>
-      </w:r>
-      <w:proofErr w:type="gramEnd"/>
-      <w:r>
-        <w:t>Fig.4)</w:t>
+        <w:t>By stacking multiple convolutional layers, the network can detect more complex features, starting with simple patterns in the early layers and building up to more complex shapes and objects in deeper layers.</w:t>
+      </w:r>
+      <w:r>
+        <w:t>(Fig.4)</w:t>
       </w:r>
       <w:r>
         <w:br/>
@@ -4027,7 +4078,7 @@
         </w:rPr>
         <w:lastRenderedPageBreak/>
         <w:drawing>
-          <wp:anchor distT="0" distB="0" distL="114300" distR="114300" simplePos="0" relativeHeight="251697152" behindDoc="0" locked="0" layoutInCell="1" allowOverlap="1" wp14:anchorId="19D85744" wp14:editId="4DA1A1F9">
+          <wp:anchor distT="0" distB="0" distL="114300" distR="114300" simplePos="0" relativeHeight="251697152" behindDoc="0" locked="0" layoutInCell="1" allowOverlap="1" wp14:anchorId="19D85744" wp14:editId="1CD6E528">
             <wp:simplePos x="0" y="0"/>
             <wp:positionH relativeFrom="margin">
               <wp:align>left</wp:align>
@@ -4050,7 +4101,7 @@
                     <pic:cNvPicPr/>
                   </pic:nvPicPr>
                   <pic:blipFill>
-                    <a:blip r:embed="rId12" cstate="print">
+                    <a:blip r:embed="rId13" cstate="print">
                       <a:extLst>
                         <a:ext uri="{28A0092B-C50C-407E-A947-70E740481C1C}">
                           <a14:useLocalDpi xmlns:a14="http://schemas.microsoft.com/office/drawing/2010/main" val="0"/>
@@ -4359,7 +4410,7 @@
                     <pic:cNvPicPr/>
                   </pic:nvPicPr>
                   <pic:blipFill>
-                    <a:blip r:embed="rId13">
+                    <a:blip r:embed="rId14">
                       <a:extLst>
                         <a:ext uri="{28A0092B-C50C-407E-A947-70E740481C1C}">
                           <a14:useLocalDpi xmlns:a14="http://schemas.microsoft.com/office/drawing/2010/main" val="0"/>
@@ -5065,7 +5116,7 @@
         <w:pStyle w:val="2"/>
         <w:bidi w:val="0"/>
       </w:pPr>
-      <w:bookmarkStart w:id="8" w:name="_Toc189324339"/>
+      <w:bookmarkStart w:id="8" w:name="_Toc189513921"/>
       <w:r>
         <w:t>2.3 Transfer learning</w:t>
       </w:r>
@@ -5106,21 +5157,7 @@
         <w:rPr>
           <w:rFonts w:cstheme="minorBidi"/>
         </w:rPr>
-        <w:t xml:space="preserve"> </w:t>
-      </w:r>
-      <w:proofErr w:type="gramStart"/>
-      <w:r>
-        <w:rPr>
-          <w:rFonts w:cstheme="minorBidi"/>
-        </w:rPr>
-        <w:t>(</w:t>
-      </w:r>
-      <w:proofErr w:type="gramEnd"/>
-      <w:r>
-        <w:rPr>
-          <w:rFonts w:cstheme="minorBidi"/>
-        </w:rPr>
-        <w:t>Fig. 6)</w:t>
+        <w:t xml:space="preserve"> (Fig. 6)</w:t>
       </w:r>
     </w:p>
     <w:p>
@@ -5177,7 +5214,7 @@
                     <pic:cNvPicPr/>
                   </pic:nvPicPr>
                   <pic:blipFill>
-                    <a:blip r:embed="rId14">
+                    <a:blip r:embed="rId15">
                       <a:extLst>
                         <a:ext uri="{28A0092B-C50C-407E-A947-70E740481C1C}">
                           <a14:useLocalDpi xmlns:a14="http://schemas.microsoft.com/office/drawing/2010/main" val="0"/>
@@ -5417,7 +5454,7 @@
         <w:bidi w:val="0"/>
       </w:pPr>
       <w:bookmarkStart w:id="9" w:name="_Toc176984915"/>
-      <w:bookmarkStart w:id="10" w:name="_Toc189324340"/>
+      <w:bookmarkStart w:id="10" w:name="_Toc189513922"/>
       <w:r>
         <w:lastRenderedPageBreak/>
         <w:t>2.</w:t>
@@ -6146,14 +6183,7 @@
         <w:rPr>
           <w:rFonts w:cstheme="minorBidi"/>
         </w:rPr>
-        <w:t xml:space="preserve">Each inner sum computes the loss for each class label per sample by taking the logarithm of the predicted probability for the true class and summing these values across all classes. The result is then averaged over all </w:t>
-      </w:r>
-      <w:proofErr w:type="gramStart"/>
-      <w:r>
-        <w:rPr>
-          <w:rFonts w:cstheme="minorBidi"/>
-        </w:rPr>
-        <w:t>samples</w:t>
+        <w:t>Each inner sum computes the loss for each class label per sample by taking the logarithm of the predicted probability for the true class and summing these values across all classes. The result is then averaged over all samples</w:t>
       </w:r>
       <w:r>
         <w:rPr>
@@ -6167,7 +6197,6 @@
         </w:rPr>
         <w:t>.</w:t>
       </w:r>
-      <w:proofErr w:type="gramEnd"/>
     </w:p>
     <w:p>
       <w:pPr>
@@ -6189,7 +6218,7 @@
         <w:pStyle w:val="1"/>
         <w:bidi w:val="0"/>
       </w:pPr>
-      <w:bookmarkStart w:id="11" w:name="_Toc189324341"/>
+      <w:bookmarkStart w:id="11" w:name="_Toc189513923"/>
       <w:r>
         <w:lastRenderedPageBreak/>
         <w:t>3. Dataset</w:t>
@@ -6261,7 +6290,7 @@
                     </pic:cNvPicPr>
                   </pic:nvPicPr>
                   <pic:blipFill>
-                    <a:blip r:embed="rId15" cstate="print">
+                    <a:blip r:embed="rId16" cstate="print">
                       <a:extLst>
                         <a:ext uri="{28A0092B-C50C-407E-A947-70E740481C1C}">
                           <a14:useLocalDpi xmlns:a14="http://schemas.microsoft.com/office/drawing/2010/main" val="0"/>
@@ -6511,7 +6540,7 @@
           <w:rFonts w:eastAsia="Arial"/>
         </w:rPr>
       </w:pPr>
-      <w:bookmarkStart w:id="12" w:name="_Toc189324342"/>
+      <w:bookmarkStart w:id="12" w:name="_Toc189513924"/>
       <w:r>
         <w:rPr>
           <w:rFonts w:eastAsia="Arial"/>
@@ -6551,16 +6580,11 @@
         <w:t>lumbar spine area</w:t>
       </w:r>
       <w:r>
-        <w:t xml:space="preserve"> (Fig.1</w:t>
-      </w:r>
-      <w:proofErr w:type="gramStart"/>
-      <w:r>
-        <w:t xml:space="preserve">) </w:t>
+        <w:t xml:space="preserve"> (Fig.1) </w:t>
       </w:r>
       <w:r>
         <w:t>,</w:t>
       </w:r>
-      <w:proofErr w:type="gramEnd"/>
       <w:r>
         <w:t xml:space="preserve"> from L1/L2 to L5/S1, giving detailed and specific results.</w:t>
       </w:r>
@@ -6628,7 +6652,7 @@
         <w:pStyle w:val="1"/>
         <w:bidi w:val="0"/>
       </w:pPr>
-      <w:bookmarkStart w:id="13" w:name="_Toc189324343"/>
+      <w:bookmarkStart w:id="13" w:name="_Toc189513925"/>
       <w:r>
         <w:lastRenderedPageBreak/>
         <w:t>5</w:t>
@@ -6657,7 +6681,7 @@
           <w:u w:val="single"/>
         </w:rPr>
       </w:pPr>
-      <w:bookmarkStart w:id="14" w:name="_Toc189324344"/>
+      <w:bookmarkStart w:id="14" w:name="_Toc189513926"/>
       <w:r>
         <w:rPr>
           <w:u w:val="single"/>
@@ -6802,13 +6826,8 @@
         <w:bidi w:val="0"/>
         <w:ind w:left="360"/>
       </w:pPr>
-      <w:proofErr w:type="gramStart"/>
-      <w:r>
-        <w:t>In order to</w:t>
-      </w:r>
-      <w:proofErr w:type="gramEnd"/>
-      <w:r>
-        <w:t xml:space="preserve"> preprocess and handle the data efficiently we made a custom dataset class in python called MyDataset.py that access the images in the dataset locally and retrieve the images according to the MRI scan type as mentioned previously.</w:t>
+      <w:r>
+        <w:t>In order to preprocess and handle the data efficiently we made a custom dataset class in python called MyDataset.py that access the images in the dataset locally and retrieve the images according to the MRI scan type as mentioned previously.</w:t>
       </w:r>
     </w:p>
     <w:p>
@@ -7051,7 +7070,7 @@
                             </pic:cNvPicPr>
                           </pic:nvPicPr>
                           <pic:blipFill>
-                            <a:blip r:embed="rId16" cstate="print">
+                            <a:blip r:embed="rId17" cstate="print">
                               <a:extLst>
                                 <a:ext uri="{28A0092B-C50C-407E-A947-70E740481C1C}">
                                   <a14:useLocalDpi xmlns:a14="http://schemas.microsoft.com/office/drawing/2010/main" val="0"/>
@@ -7085,7 +7104,7 @@
                             </pic:cNvPicPr>
                           </pic:nvPicPr>
                           <pic:blipFill>
-                            <a:blip r:embed="rId17" cstate="print">
+                            <a:blip r:embed="rId18" cstate="print">
                               <a:extLst>
                                 <a:ext uri="{28A0092B-C50C-407E-A947-70E740481C1C}">
                                   <a14:useLocalDpi xmlns:a14="http://schemas.microsoft.com/office/drawing/2010/main" val="0"/>
@@ -7119,7 +7138,7 @@
                             </pic:cNvPicPr>
                           </pic:nvPicPr>
                           <pic:blipFill>
-                            <a:blip r:embed="rId18" cstate="print">
+                            <a:blip r:embed="rId19" cstate="print">
                               <a:extLst>
                                 <a:ext uri="{28A0092B-C50C-407E-A947-70E740481C1C}">
                                   <a14:useLocalDpi xmlns:a14="http://schemas.microsoft.com/office/drawing/2010/main" val="0"/>
@@ -7307,13 +7326,13 @@
                     <o:lock v:ext="edit" aspectratio="t"/>
                   </v:shapetype>
                   <v:shape id="תמונה 1" o:spid="_x0000_s1038" type="#_x0000_t75" alt="תמונה שמכילה מונוכרום, אומנות, צילום מונוכרום, שחור&#10;&#10;התיאור נוצר באופן אוטומטי" style="position:absolute;width:18999;height:18999;visibility:visible;mso-wrap-style:square" o:gfxdata="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">
-                    <v:imagedata r:id="rId19" o:title="תמונה שמכילה מונוכרום, אומנות, צילום מונוכרום, שחור&#10;&#10;התיאור נוצר באופן אוטומטי"/>
+                    <v:imagedata r:id="rId20" o:title="תמונה שמכילה מונוכרום, אומנות, צילום מונוכרום, שחור&#10;&#10;התיאור נוצר באופן אוטומטי"/>
                   </v:shape>
                   <v:shape id="תמונה 2" o:spid="_x0000_s1039" type="#_x0000_t75" alt="תמונה שמכילה שחור ולבן, שחור, מונוכרום, סרט רנטגן&#10;&#10;התיאור נוצר באופן אוטומטי" style="position:absolute;left:19083;width:18999;height:18999;visibility:visible;mso-wrap-style:square" o:gfxdata="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">
-                    <v:imagedata r:id="rId20" o:title="תמונה שמכילה שחור ולבן, שחור, מונוכרום, סרט רנטגן&#10;&#10;התיאור נוצר באופן אוטומטי"/>
+                    <v:imagedata r:id="rId21" o:title="תמונה שמכילה שחור ולבן, שחור, מונוכרום, סרט רנטגן&#10;&#10;התיאור נוצר באופן אוטומטי"/>
                   </v:shape>
                   <v:shape id="תמונה 3" o:spid="_x0000_s1040" type="#_x0000_t75" alt="תמונה שמכילה שחור ולבן, מונוכרום, שחור, סרט רנטגן&#10;&#10;התיאור נוצר באופן אוטומטי" style="position:absolute;left:38245;top:79;width:18923;height:18923;visibility:visible;mso-wrap-style:square" o:gfxdata="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">
-                    <v:imagedata r:id="rId21" o:title="תמונה שמכילה שחור ולבן, מונוכרום, שחור, סרט רנטגן&#10;&#10;התיאור נוצר באופן אוטומטי"/>
+                    <v:imagedata r:id="rId22" o:title="תמונה שמכילה שחור ולבן, מונוכרום, שחור, סרט רנטגן&#10;&#10;התיאור נוצר באופן אוטומטי"/>
                   </v:shape>
                 </v:group>
                 <v:shape id="_x0000_s1041" type="#_x0000_t202" style="position:absolute;left:38245;width:2807;height:2781;flip:x;visibility:visible;mso-wrap-style:square;v-text-anchor:top" o:gfxdata="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">
@@ -7593,7 +7612,7 @@
                     <pic:cNvPicPr/>
                   </pic:nvPicPr>
                   <pic:blipFill>
-                    <a:blip r:embed="rId22">
+                    <a:blip r:embed="rId23">
                       <a:extLst>
                         <a:ext uri="{28A0092B-C50C-407E-A947-70E740481C1C}">
                           <a14:useLocalDpi xmlns:a14="http://schemas.microsoft.com/office/drawing/2010/main" val="0"/>
@@ -7967,33 +7986,15 @@
           <w:u w:val="single"/>
         </w:rPr>
         <w:lastRenderedPageBreak/>
-        <w:t xml:space="preserve">Training </w:t>
-      </w:r>
-      <w:proofErr w:type="gramStart"/>
+        <w:t>Training process</w:t>
+      </w:r>
       <w:r>
         <w:rPr>
           <w:b/>
           <w:bCs/>
           <w:u w:val="single"/>
         </w:rPr>
-        <w:t>process</w:t>
-      </w:r>
-      <w:r>
-        <w:rPr>
-          <w:b/>
-          <w:bCs/>
-          <w:u w:val="single"/>
-        </w:rPr>
-        <w:t>(</w:t>
-      </w:r>
-      <w:proofErr w:type="gramEnd"/>
-      <w:r>
-        <w:rPr>
-          <w:b/>
-          <w:bCs/>
-          <w:u w:val="single"/>
-        </w:rPr>
-        <w:t>Training.py)</w:t>
+        <w:t>(Training.py)</w:t>
       </w:r>
     </w:p>
     <w:p>
@@ -8060,7 +8061,7 @@
                     <pic:cNvPicPr/>
                   </pic:nvPicPr>
                   <pic:blipFill>
-                    <a:blip r:embed="rId23">
+                    <a:blip r:embed="rId24">
                       <a:extLst>
                         <a:ext uri="{28A0092B-C50C-407E-A947-70E740481C1C}">
                           <a14:useLocalDpi xmlns:a14="http://schemas.microsoft.com/office/drawing/2010/main" val="0"/>
@@ -8408,15 +8409,7 @@
         <w:t>stored.</w:t>
       </w:r>
       <w:r>
-        <w:t xml:space="preserve"> After each fold a CSV file was saved in order to save to results of the </w:t>
-      </w:r>
-      <w:proofErr w:type="gramStart"/>
-      <w:r>
-        <w:t>training, and</w:t>
-      </w:r>
-      <w:proofErr w:type="gramEnd"/>
-      <w:r>
-        <w:t xml:space="preserve"> allowing us to showcase the training and validation results in a graph.</w:t>
+        <w:t xml:space="preserve"> After each fold a CSV file was saved in order to save to results of the training, and allowing us to showcase the training and validation results in a graph.</w:t>
       </w:r>
     </w:p>
     <w:p>
@@ -8586,7 +8579,7 @@
         </w:numPr>
         <w:bidi w:val="0"/>
       </w:pPr>
-      <w:bookmarkStart w:id="15" w:name="_Toc189324345"/>
+      <w:bookmarkStart w:id="15" w:name="_Toc189513927"/>
       <w:r>
         <w:t>Tools and Libraries</w:t>
       </w:r>
@@ -8999,15 +8992,7 @@
       </w:r>
       <w:r>
         <w:br/>
-        <w:t xml:space="preserve">Timm allowed us to define the models hyperparameters easily and efficiently, </w:t>
-      </w:r>
-      <w:proofErr w:type="gramStart"/>
-      <w:r>
-        <w:t>For</w:t>
-      </w:r>
-      <w:proofErr w:type="gramEnd"/>
-      <w:r>
-        <w:t xml:space="preserve"> example the dropout rate we said we were going to use in phase a of the project.</w:t>
+        <w:t>Timm allowed us to define the models hyperparameters easily and efficiently, For example the dropout rate we said we were going to use in phase a of the project.</w:t>
       </w:r>
     </w:p>
     <w:p>
@@ -9226,7 +9211,7 @@
         </w:numPr>
         <w:bidi w:val="0"/>
       </w:pPr>
-      <w:bookmarkStart w:id="16" w:name="_Toc189324346"/>
+      <w:bookmarkStart w:id="16" w:name="_Toc189513928"/>
       <w:r>
         <w:lastRenderedPageBreak/>
         <w:t>Challenges</w:t>
@@ -9403,7 +9388,7 @@
         </w:numPr>
         <w:bidi w:val="0"/>
       </w:pPr>
-      <w:bookmarkStart w:id="17" w:name="_Toc189324347"/>
+      <w:bookmarkStart w:id="17" w:name="_Toc189513929"/>
       <w:r>
         <w:lastRenderedPageBreak/>
         <w:t>Project results</w:t>
@@ -9648,19 +9633,23 @@
         </w:numPr>
         <w:bidi w:val="0"/>
       </w:pPr>
+      <w:bookmarkStart w:id="18" w:name="_Toc189513930"/>
       <w:r>
         <w:lastRenderedPageBreak/>
         <w:t>Results</w:t>
       </w:r>
+      <w:bookmarkEnd w:id="18"/>
     </w:p>
     <w:p>
       <w:pPr>
         <w:pStyle w:val="2"/>
         <w:bidi w:val="0"/>
       </w:pPr>
+      <w:bookmarkStart w:id="19" w:name="_Toc189513931"/>
       <w:r>
         <w:t>9.1 Result graphs</w:t>
       </w:r>
+      <w:bookmarkEnd w:id="19"/>
     </w:p>
     <w:p>
       <w:pPr>
@@ -9675,15 +9664,7 @@
         <w:bidi w:val="0"/>
       </w:pPr>
       <w:r>
-        <w:t xml:space="preserve">We tested different hyperparameters, mainly epochs </w:t>
-      </w:r>
-      <w:proofErr w:type="gramStart"/>
-      <w:r>
-        <w:t>( 50</w:t>
-      </w:r>
-      <w:proofErr w:type="gramEnd"/>
-      <w:r>
-        <w:t xml:space="preserve"> and 100) and learning rate(0.001,0.00001,0.0000001. Batch size changed, using 32 and 64, the result was very close to each other. And lastly, we tested different dropout rates (0.2 and 0.5)</w:t>
+        <w:t>We tested different hyperparameters, mainly epochs ( 50 and 100) and learning rate(0.001,0.00001,0.0000001. Batch size changed, using 32 and 64, the result was very close to each other. And lastly, we tested different dropout rates (0.2 and 0.5)</w:t>
       </w:r>
     </w:p>
     <w:p>
@@ -9737,7 +9718,7 @@
           <w:noProof/>
         </w:rPr>
         <w:drawing>
-          <wp:inline distT="0" distB="0" distL="0" distR="0" wp14:anchorId="53A33847" wp14:editId="08916A24">
+          <wp:inline distT="0" distB="0" distL="0" distR="0" wp14:anchorId="53A33847" wp14:editId="1584A5BC">
             <wp:extent cx="5274310" cy="2588895"/>
             <wp:effectExtent l="0" t="0" r="2540" b="1905"/>
             <wp:docPr id="581938038" name="תמונה 4" descr="תמונה שמכילה טקסט, קו, עלילה, תרשים&#10;&#10;התיאור נוצר באופן אוטומטי"/>
@@ -9749,69 +9730,6 @@
                 <pic:pic xmlns:pic="http://schemas.openxmlformats.org/drawingml/2006/picture">
                   <pic:nvPicPr>
                     <pic:cNvPr id="581938038" name="תמונה 4" descr="תמונה שמכילה טקסט, קו, עלילה, תרשים&#10;&#10;התיאור נוצר באופן אוטומטי"/>
-                    <pic:cNvPicPr>
-                      <a:picLocks noChangeAspect="1" noChangeArrowheads="1"/>
-                    </pic:cNvPicPr>
-                  </pic:nvPicPr>
-                  <pic:blipFill>
-                    <a:blip r:embed="rId24" cstate="print">
-                      <a:extLst>
-                        <a:ext uri="{28A0092B-C50C-407E-A947-70E740481C1C}">
-                          <a14:useLocalDpi xmlns:a14="http://schemas.microsoft.com/office/drawing/2010/main" val="0"/>
-                        </a:ext>
-                      </a:extLst>
-                    </a:blip>
-                    <a:srcRect/>
-                    <a:stretch>
-                      <a:fillRect/>
-                    </a:stretch>
-                  </pic:blipFill>
-                  <pic:spPr bwMode="auto">
-                    <a:xfrm>
-                      <a:off x="0" y="0"/>
-                      <a:ext cx="5274310" cy="2588895"/>
-                    </a:xfrm>
-                    <a:prstGeom prst="rect">
-                      <a:avLst/>
-                    </a:prstGeom>
-                    <a:noFill/>
-                    <a:ln>
-                      <a:noFill/>
-                    </a:ln>
-                  </pic:spPr>
-                </pic:pic>
-              </a:graphicData>
-            </a:graphic>
-          </wp:inline>
-        </w:drawing>
-      </w:r>
-    </w:p>
-    <w:p>
-      <w:pPr>
-        <w:bidi w:val="0"/>
-      </w:pPr>
-    </w:p>
-    <w:p>
-      <w:pPr>
-        <w:bidi w:val="0"/>
-      </w:pPr>
-      <w:r>
-        <w:rPr>
-          <w:noProof/>
-        </w:rPr>
-        <w:drawing>
-          <wp:inline distT="0" distB="0" distL="0" distR="0" wp14:anchorId="2EA56903" wp14:editId="5AE46F5F">
-            <wp:extent cx="5274310" cy="2588895"/>
-            <wp:effectExtent l="0" t="0" r="2540" b="1905"/>
-            <wp:docPr id="1506288756" name="תמונה 5" descr="תמונה שמכילה טקסט, קו, עלילה, תרשים&#10;&#10;התיאור נוצר באופן אוטומטי"/>
-            <wp:cNvGraphicFramePr>
-              <a:graphicFrameLocks xmlns:a="http://schemas.openxmlformats.org/drawingml/2006/main" noChangeAspect="1"/>
-            </wp:cNvGraphicFramePr>
-            <a:graphic xmlns:a="http://schemas.openxmlformats.org/drawingml/2006/main">
-              <a:graphicData uri="http://schemas.openxmlformats.org/drawingml/2006/picture">
-                <pic:pic xmlns:pic="http://schemas.openxmlformats.org/drawingml/2006/picture">
-                  <pic:nvPicPr>
-                    <pic:cNvPr id="1506288756" name="תמונה 5" descr="תמונה שמכילה טקסט, קו, עלילה, תרשים&#10;&#10;התיאור נוצר באופן אוטומטי"/>
                     <pic:cNvPicPr>
                       <a:picLocks noChangeAspect="1" noChangeArrowheads="1"/>
                     </pic:cNvPicPr>
@@ -9858,6 +9776,69 @@
       <w:pPr>
         <w:bidi w:val="0"/>
       </w:pPr>
+      <w:r>
+        <w:rPr>
+          <w:noProof/>
+        </w:rPr>
+        <w:drawing>
+          <wp:inline distT="0" distB="0" distL="0" distR="0" wp14:anchorId="2EA56903" wp14:editId="714F97EF">
+            <wp:extent cx="5274310" cy="2588895"/>
+            <wp:effectExtent l="0" t="0" r="2540" b="1905"/>
+            <wp:docPr id="1506288756" name="תמונה 5" descr="תמונה שמכילה טקסט, קו, עלילה, תרשים&#10;&#10;התיאור נוצר באופן אוטומטי"/>
+            <wp:cNvGraphicFramePr>
+              <a:graphicFrameLocks xmlns:a="http://schemas.openxmlformats.org/drawingml/2006/main" noChangeAspect="1"/>
+            </wp:cNvGraphicFramePr>
+            <a:graphic xmlns:a="http://schemas.openxmlformats.org/drawingml/2006/main">
+              <a:graphicData uri="http://schemas.openxmlformats.org/drawingml/2006/picture">
+                <pic:pic xmlns:pic="http://schemas.openxmlformats.org/drawingml/2006/picture">
+                  <pic:nvPicPr>
+                    <pic:cNvPr id="1506288756" name="תמונה 5" descr="תמונה שמכילה טקסט, קו, עלילה, תרשים&#10;&#10;התיאור נוצר באופן אוטומטי"/>
+                    <pic:cNvPicPr>
+                      <a:picLocks noChangeAspect="1" noChangeArrowheads="1"/>
+                    </pic:cNvPicPr>
+                  </pic:nvPicPr>
+                  <pic:blipFill>
+                    <a:blip r:embed="rId26" cstate="print">
+                      <a:extLst>
+                        <a:ext uri="{28A0092B-C50C-407E-A947-70E740481C1C}">
+                          <a14:useLocalDpi xmlns:a14="http://schemas.microsoft.com/office/drawing/2010/main" val="0"/>
+                        </a:ext>
+                      </a:extLst>
+                    </a:blip>
+                    <a:srcRect/>
+                    <a:stretch>
+                      <a:fillRect/>
+                    </a:stretch>
+                  </pic:blipFill>
+                  <pic:spPr bwMode="auto">
+                    <a:xfrm>
+                      <a:off x="0" y="0"/>
+                      <a:ext cx="5274310" cy="2588895"/>
+                    </a:xfrm>
+                    <a:prstGeom prst="rect">
+                      <a:avLst/>
+                    </a:prstGeom>
+                    <a:noFill/>
+                    <a:ln>
+                      <a:noFill/>
+                    </a:ln>
+                  </pic:spPr>
+                </pic:pic>
+              </a:graphicData>
+            </a:graphic>
+          </wp:inline>
+        </w:drawing>
+      </w:r>
+    </w:p>
+    <w:p>
+      <w:pPr>
+        <w:bidi w:val="0"/>
+      </w:pPr>
+    </w:p>
+    <w:p>
+      <w:pPr>
+        <w:bidi w:val="0"/>
+      </w:pPr>
     </w:p>
     <w:p>
       <w:pPr>
@@ -9909,7 +9890,7 @@
           <w:noProof/>
         </w:rPr>
         <w:drawing>
-          <wp:anchor distT="0" distB="0" distL="114300" distR="114300" simplePos="0" relativeHeight="251735040" behindDoc="0" locked="0" layoutInCell="1" allowOverlap="1" wp14:anchorId="53C62B27" wp14:editId="7F25AC26">
+          <wp:anchor distT="0" distB="0" distL="114300" distR="114300" simplePos="0" relativeHeight="251735040" behindDoc="0" locked="0" layoutInCell="1" allowOverlap="1" wp14:anchorId="53C62B27" wp14:editId="4A0D0A43">
             <wp:simplePos x="0" y="0"/>
             <wp:positionH relativeFrom="margin">
               <wp:posOffset>57658</wp:posOffset>
@@ -9932,7 +9913,7 @@
                     <pic:cNvPicPr/>
                   </pic:nvPicPr>
                   <pic:blipFill>
-                    <a:blip r:embed="rId26" cstate="print">
+                    <a:blip r:embed="rId27" cstate="print">
                       <a:extLst>
                         <a:ext uri="{28A0092B-C50C-407E-A947-70E740481C1C}">
                           <a14:useLocalDpi xmlns:a14="http://schemas.microsoft.com/office/drawing/2010/main" val="0"/>
@@ -9970,7 +9951,7 @@
           <w:noProof/>
         </w:rPr>
         <w:drawing>
-          <wp:anchor distT="0" distB="0" distL="114300" distR="114300" simplePos="0" relativeHeight="251734016" behindDoc="0" locked="0" layoutInCell="1" allowOverlap="1" wp14:anchorId="0F00F8ED" wp14:editId="3C1A708B">
+          <wp:anchor distT="0" distB="0" distL="114300" distR="114300" simplePos="0" relativeHeight="251734016" behindDoc="0" locked="0" layoutInCell="1" allowOverlap="1" wp14:anchorId="0F00F8ED" wp14:editId="3E97365B">
             <wp:simplePos x="0" y="0"/>
             <wp:positionH relativeFrom="column">
               <wp:posOffset>-57785</wp:posOffset>
@@ -9993,7 +9974,7 @@
                     <pic:cNvPicPr/>
                   </pic:nvPicPr>
                   <pic:blipFill>
-                    <a:blip r:embed="rId27" cstate="print">
+                    <a:blip r:embed="rId28" cstate="print">
                       <a:extLst>
                         <a:ext uri="{28A0092B-C50C-407E-A947-70E740481C1C}">
                           <a14:useLocalDpi xmlns:a14="http://schemas.microsoft.com/office/drawing/2010/main" val="0"/>
@@ -10081,172 +10062,6 @@
           <w:rFonts w:cstheme="minorBidi"/>
         </w:rPr>
       </w:pPr>
-    </w:p>
-    <w:p>
-      <w:pPr>
-        <w:bidi w:val="0"/>
-        <w:rPr>
-          <w:rFonts w:cstheme="minorBidi"/>
-        </w:rPr>
-      </w:pPr>
-    </w:p>
-    <w:p>
-      <w:pPr>
-        <w:bidi w:val="0"/>
-        <w:rPr>
-          <w:rFonts w:cstheme="minorBidi"/>
-        </w:rPr>
-      </w:pPr>
-    </w:p>
-    <w:p>
-      <w:pPr>
-        <w:bidi w:val="0"/>
-        <w:rPr>
-          <w:rFonts w:cstheme="minorBidi"/>
-        </w:rPr>
-      </w:pPr>
-    </w:p>
-    <w:p>
-      <w:pPr>
-        <w:bidi w:val="0"/>
-        <w:rPr>
-          <w:rFonts w:cstheme="minorBidi"/>
-        </w:rPr>
-      </w:pPr>
-      <w:r>
-        <w:rPr>
-          <w:noProof/>
-        </w:rPr>
-        <w:drawing>
-          <wp:anchor distT="0" distB="0" distL="114300" distR="114300" simplePos="0" relativeHeight="251737088" behindDoc="0" locked="0" layoutInCell="1" allowOverlap="1" wp14:anchorId="14E44355" wp14:editId="31EB1EAC">
-            <wp:simplePos x="0" y="0"/>
-            <wp:positionH relativeFrom="column">
-              <wp:posOffset>-400050</wp:posOffset>
-            </wp:positionH>
-            <wp:positionV relativeFrom="paragraph">
-              <wp:posOffset>2914650</wp:posOffset>
-            </wp:positionV>
-            <wp:extent cx="5274310" cy="2588895"/>
-            <wp:effectExtent l="0" t="0" r="2540" b="1905"/>
-            <wp:wrapSquare wrapText="bothSides"/>
-            <wp:docPr id="1777880674" name="תמונה 2" descr="תמונה שמכילה טקסט, קו, עלילה, צילום מסך&#10;&#10;התיאור נוצר באופן אוטומטי"/>
-            <wp:cNvGraphicFramePr>
-              <a:graphicFrameLocks xmlns:a="http://schemas.openxmlformats.org/drawingml/2006/main" noChangeAspect="1"/>
-            </wp:cNvGraphicFramePr>
-            <a:graphic xmlns:a="http://schemas.openxmlformats.org/drawingml/2006/main">
-              <a:graphicData uri="http://schemas.openxmlformats.org/drawingml/2006/picture">
-                <pic:pic xmlns:pic="http://schemas.openxmlformats.org/drawingml/2006/picture">
-                  <pic:nvPicPr>
-                    <pic:cNvPr id="1777880674" name="תמונה 2" descr="תמונה שמכילה טקסט, קו, עלילה, צילום מסך&#10;&#10;התיאור נוצר באופן אוטומטי"/>
-                    <pic:cNvPicPr>
-                      <a:picLocks noChangeAspect="1" noChangeArrowheads="1"/>
-                    </pic:cNvPicPr>
-                  </pic:nvPicPr>
-                  <pic:blipFill>
-                    <a:blip r:embed="rId28" cstate="print">
-                      <a:extLst>
-                        <a:ext uri="{28A0092B-C50C-407E-A947-70E740481C1C}">
-                          <a14:useLocalDpi xmlns:a14="http://schemas.microsoft.com/office/drawing/2010/main" val="0"/>
-                        </a:ext>
-                      </a:extLst>
-                    </a:blip>
-                    <a:srcRect/>
-                    <a:stretch>
-                      <a:fillRect/>
-                    </a:stretch>
-                  </pic:blipFill>
-                  <pic:spPr bwMode="auto">
-                    <a:xfrm>
-                      <a:off x="0" y="0"/>
-                      <a:ext cx="5274310" cy="2588895"/>
-                    </a:xfrm>
-                    <a:prstGeom prst="rect">
-                      <a:avLst/>
-                    </a:prstGeom>
-                    <a:noFill/>
-                    <a:ln>
-                      <a:noFill/>
-                    </a:ln>
-                  </pic:spPr>
-                </pic:pic>
-              </a:graphicData>
-            </a:graphic>
-          </wp:anchor>
-        </w:drawing>
-      </w:r>
-      <w:r>
-        <w:rPr>
-          <w:noProof/>
-        </w:rPr>
-        <w:drawing>
-          <wp:anchor distT="0" distB="0" distL="114300" distR="114300" simplePos="0" relativeHeight="251736064" behindDoc="0" locked="0" layoutInCell="1" allowOverlap="1" wp14:anchorId="28128066" wp14:editId="39E72FB5">
-            <wp:simplePos x="0" y="0"/>
-            <wp:positionH relativeFrom="column">
-              <wp:posOffset>-409575</wp:posOffset>
-            </wp:positionH>
-            <wp:positionV relativeFrom="paragraph">
-              <wp:posOffset>314325</wp:posOffset>
-            </wp:positionV>
-            <wp:extent cx="5274000" cy="2588400"/>
-            <wp:effectExtent l="0" t="0" r="3175" b="2540"/>
-            <wp:wrapSquare wrapText="bothSides"/>
-            <wp:docPr id="1384468145" name="תמונה 1" descr="תמונה שמכילה טקסט, קו, עלילה, צילום מסך&#10;&#10;התיאור נוצר באופן אוטומטי"/>
-            <wp:cNvGraphicFramePr>
-              <a:graphicFrameLocks xmlns:a="http://schemas.openxmlformats.org/drawingml/2006/main" noChangeAspect="1"/>
-            </wp:cNvGraphicFramePr>
-            <a:graphic xmlns:a="http://schemas.openxmlformats.org/drawingml/2006/main">
-              <a:graphicData uri="http://schemas.openxmlformats.org/drawingml/2006/picture">
-                <pic:pic xmlns:pic="http://schemas.openxmlformats.org/drawingml/2006/picture">
-                  <pic:nvPicPr>
-                    <pic:cNvPr id="1384468145" name="תמונה 1" descr="תמונה שמכילה טקסט, קו, עלילה, צילום מסך&#10;&#10;התיאור נוצר באופן אוטומטי"/>
-                    <pic:cNvPicPr>
-                      <a:picLocks noChangeAspect="1" noChangeArrowheads="1"/>
-                    </pic:cNvPicPr>
-                  </pic:nvPicPr>
-                  <pic:blipFill>
-                    <a:blip r:embed="rId29" cstate="print">
-                      <a:extLst>
-                        <a:ext uri="{28A0092B-C50C-407E-A947-70E740481C1C}">
-                          <a14:useLocalDpi xmlns:a14="http://schemas.microsoft.com/office/drawing/2010/main" val="0"/>
-                        </a:ext>
-                      </a:extLst>
-                    </a:blip>
-                    <a:srcRect/>
-                    <a:stretch>
-                      <a:fillRect/>
-                    </a:stretch>
-                  </pic:blipFill>
-                  <pic:spPr bwMode="auto">
-                    <a:xfrm>
-                      <a:off x="0" y="0"/>
-                      <a:ext cx="5274000" cy="2588400"/>
-                    </a:xfrm>
-                    <a:prstGeom prst="rect">
-                      <a:avLst/>
-                    </a:prstGeom>
-                    <a:noFill/>
-                    <a:ln>
-                      <a:noFill/>
-                    </a:ln>
-                  </pic:spPr>
-                </pic:pic>
-              </a:graphicData>
-            </a:graphic>
-            <wp14:sizeRelH relativeFrom="margin">
-              <wp14:pctWidth>0</wp14:pctWidth>
-            </wp14:sizeRelH>
-            <wp14:sizeRelV relativeFrom="margin">
-              <wp14:pctHeight>0</wp14:pctHeight>
-            </wp14:sizeRelV>
-          </wp:anchor>
-        </w:drawing>
-      </w:r>
-      <w:r>
-        <w:t>Batch size: 32, Learning rate: 0.0000001, Drop rate: 0.2, Epochs:50</w:t>
-      </w:r>
-      <w:r>
-        <w:t xml:space="preserve"> </w:t>
-      </w:r>
       <w:r>
         <w:rPr>
           <w:rFonts w:cstheme="minorBidi"/>
@@ -10264,7 +10079,7 @@
         </w:rPr>
         <w:lastRenderedPageBreak/>
         <w:drawing>
-          <wp:anchor distT="0" distB="0" distL="114300" distR="114300" simplePos="0" relativeHeight="251718656" behindDoc="0" locked="0" layoutInCell="1" allowOverlap="1" wp14:anchorId="05EEDBA5" wp14:editId="3444526A">
+          <wp:anchor distT="0" distB="0" distL="114300" distR="114300" simplePos="0" relativeHeight="251718656" behindDoc="0" locked="0" layoutInCell="1" allowOverlap="1" wp14:anchorId="05EEDBA5" wp14:editId="0E3A327C">
             <wp:simplePos x="0" y="0"/>
             <wp:positionH relativeFrom="column">
               <wp:posOffset>8255</wp:posOffset>
@@ -10289,7 +10104,7 @@
                     </pic:cNvPicPr>
                   </pic:nvPicPr>
                   <pic:blipFill>
-                    <a:blip r:embed="rId30" cstate="print">
+                    <a:blip r:embed="rId29" cstate="print">
                       <a:extLst>
                         <a:ext uri="{28A0092B-C50C-407E-A947-70E740481C1C}">
                           <a14:useLocalDpi xmlns:a14="http://schemas.microsoft.com/office/drawing/2010/main" val="0"/>
@@ -10356,7 +10171,7 @@
           <w:noProof/>
         </w:rPr>
         <w:drawing>
-          <wp:anchor distT="0" distB="0" distL="114300" distR="114300" simplePos="0" relativeHeight="251719680" behindDoc="0" locked="0" layoutInCell="1" allowOverlap="1" wp14:anchorId="60192741" wp14:editId="278F01C9">
+          <wp:anchor distT="0" distB="0" distL="114300" distR="114300" simplePos="0" relativeHeight="251719680" behindDoc="0" locked="0" layoutInCell="1" allowOverlap="1" wp14:anchorId="60192741" wp14:editId="267FC1CA">
             <wp:simplePos x="0" y="0"/>
             <wp:positionH relativeFrom="margin">
               <wp:align>center</wp:align>
@@ -10381,7 +10196,7 @@
                     </pic:cNvPicPr>
                   </pic:nvPicPr>
                   <pic:blipFill>
-                    <a:blip r:embed="rId31" cstate="print">
+                    <a:blip r:embed="rId30" cstate="print">
                       <a:extLst>
                         <a:ext uri="{28A0092B-C50C-407E-A947-70E740481C1C}">
                           <a14:useLocalDpi xmlns:a14="http://schemas.microsoft.com/office/drawing/2010/main" val="0"/>
@@ -10539,7 +10354,7 @@
           <w:noProof/>
         </w:rPr>
         <w:drawing>
-          <wp:anchor distT="0" distB="0" distL="114300" distR="114300" simplePos="0" relativeHeight="251738112" behindDoc="0" locked="0" layoutInCell="1" allowOverlap="1" wp14:anchorId="637E57CC" wp14:editId="12E06400">
+          <wp:anchor distT="0" distB="0" distL="114300" distR="114300" simplePos="0" relativeHeight="251738112" behindDoc="0" locked="0" layoutInCell="1" allowOverlap="1" wp14:anchorId="637E57CC" wp14:editId="6A56FEF4">
             <wp:simplePos x="0" y="0"/>
             <wp:positionH relativeFrom="column">
               <wp:posOffset>-53340</wp:posOffset>
@@ -10559,6 +10374,83 @@
                 <pic:pic xmlns:pic="http://schemas.openxmlformats.org/drawingml/2006/picture">
                   <pic:nvPicPr>
                     <pic:cNvPr id="215658906" name="תמונה 6" descr="תמונה שמכילה טקסט, קו, עלילה, תרשים&#10;&#10;התיאור נוצר באופן אוטומטי"/>
+                    <pic:cNvPicPr>
+                      <a:picLocks noChangeAspect="1" noChangeArrowheads="1"/>
+                    </pic:cNvPicPr>
+                  </pic:nvPicPr>
+                  <pic:blipFill>
+                    <a:blip r:embed="rId31" cstate="print">
+                      <a:extLst>
+                        <a:ext uri="{28A0092B-C50C-407E-A947-70E740481C1C}">
+                          <a14:useLocalDpi xmlns:a14="http://schemas.microsoft.com/office/drawing/2010/main" val="0"/>
+                        </a:ext>
+                      </a:extLst>
+                    </a:blip>
+                    <a:srcRect/>
+                    <a:stretch>
+                      <a:fillRect/>
+                    </a:stretch>
+                  </pic:blipFill>
+                  <pic:spPr bwMode="auto">
+                    <a:xfrm>
+                      <a:off x="0" y="0"/>
+                      <a:ext cx="5274310" cy="2588895"/>
+                    </a:xfrm>
+                    <a:prstGeom prst="rect">
+                      <a:avLst/>
+                    </a:prstGeom>
+                    <a:noFill/>
+                    <a:ln>
+                      <a:noFill/>
+                    </a:ln>
+                  </pic:spPr>
+                </pic:pic>
+              </a:graphicData>
+            </a:graphic>
+          </wp:anchor>
+        </w:drawing>
+      </w:r>
+    </w:p>
+    <w:p>
+      <w:pPr>
+        <w:bidi w:val="0"/>
+        <w:rPr>
+          <w:rFonts w:cstheme="minorBidi"/>
+        </w:rPr>
+      </w:pPr>
+    </w:p>
+    <w:p>
+      <w:pPr>
+        <w:bidi w:val="0"/>
+        <w:rPr>
+          <w:rFonts w:cstheme="minorBidi"/>
+        </w:rPr>
+      </w:pPr>
+    </w:p>
+    <w:p>
+      <w:pPr>
+        <w:bidi w:val="0"/>
+        <w:rPr>
+          <w:rFonts w:cstheme="minorBidi"/>
+        </w:rPr>
+      </w:pPr>
+      <w:r>
+        <w:rPr>
+          <w:noProof/>
+        </w:rPr>
+        <w:drawing>
+          <wp:inline distT="0" distB="0" distL="0" distR="0" wp14:anchorId="771DBE28" wp14:editId="1D308B26">
+            <wp:extent cx="5274310" cy="2588895"/>
+            <wp:effectExtent l="0" t="0" r="2540" b="1905"/>
+            <wp:docPr id="676295444" name="תמונה 7" descr="תמונה שמכילה קו, עלילה, תרשים, טקסט&#10;&#10;התיאור נוצר באופן אוטומטי"/>
+            <wp:cNvGraphicFramePr>
+              <a:graphicFrameLocks xmlns:a="http://schemas.openxmlformats.org/drawingml/2006/main" noChangeAspect="1"/>
+            </wp:cNvGraphicFramePr>
+            <a:graphic xmlns:a="http://schemas.openxmlformats.org/drawingml/2006/main">
+              <a:graphicData uri="http://schemas.openxmlformats.org/drawingml/2006/picture">
+                <pic:pic xmlns:pic="http://schemas.openxmlformats.org/drawingml/2006/picture">
+                  <pic:nvPicPr>
+                    <pic:cNvPr id="676295444" name="תמונה 7" descr="תמונה שמכילה קו, עלילה, תרשים, טקסט&#10;&#10;התיאור נוצר באופן אוטומטי"/>
                     <pic:cNvPicPr>
                       <a:picLocks noChangeAspect="1" noChangeArrowheads="1"/>
                     </pic:cNvPicPr>
@@ -10592,7 +10484,7 @@
                 </pic:pic>
               </a:graphicData>
             </a:graphic>
-          </wp:anchor>
+          </wp:inline>
         </w:drawing>
       </w:r>
     </w:p>
@@ -10621,13 +10513,36 @@
       </w:pPr>
       <w:r>
         <w:rPr>
+          <w:rFonts w:cstheme="minorBidi"/>
+        </w:rPr>
+        <w:br w:type="page"/>
+      </w:r>
+    </w:p>
+    <w:p>
+      <w:pPr>
+        <w:bidi w:val="0"/>
+        <w:rPr>
+          <w:rFonts w:cstheme="minorBidi"/>
+        </w:rPr>
+      </w:pPr>
+      <w:r>
+        <w:rPr>
           <w:noProof/>
         </w:rPr>
+        <w:lastRenderedPageBreak/>
         <w:drawing>
-          <wp:inline distT="0" distB="0" distL="0" distR="0" wp14:anchorId="771DBE28" wp14:editId="4D91477F">
+          <wp:anchor distT="0" distB="0" distL="114300" distR="114300" simplePos="0" relativeHeight="251741184" behindDoc="0" locked="0" layoutInCell="1" allowOverlap="1" wp14:anchorId="244C1904" wp14:editId="5AF5A7BB">
+            <wp:simplePos x="0" y="0"/>
+            <wp:positionH relativeFrom="column">
+              <wp:posOffset>9525</wp:posOffset>
+            </wp:positionH>
+            <wp:positionV relativeFrom="paragraph">
+              <wp:posOffset>314325</wp:posOffset>
+            </wp:positionV>
             <wp:extent cx="5274310" cy="2588895"/>
             <wp:effectExtent l="0" t="0" r="2540" b="1905"/>
-            <wp:docPr id="676295444" name="תמונה 7" descr="תמונה שמכילה קו, עלילה, תרשים, טקסט&#10;&#10;התיאור נוצר באופן אוטומטי"/>
+            <wp:wrapSquare wrapText="bothSides"/>
+            <wp:docPr id="121155066" name="תמונה 10" descr="תמונה שמכילה קו, טקסט, עלילה, תרשים&#10;&#10;התיאור נוצר באופן אוטומטי"/>
             <wp:cNvGraphicFramePr>
               <a:graphicFrameLocks xmlns:a="http://schemas.openxmlformats.org/drawingml/2006/main" noChangeAspect="1"/>
             </wp:cNvGraphicFramePr>
@@ -10635,7 +10550,7 @@
               <a:graphicData uri="http://schemas.openxmlformats.org/drawingml/2006/picture">
                 <pic:pic xmlns:pic="http://schemas.openxmlformats.org/drawingml/2006/picture">
                   <pic:nvPicPr>
-                    <pic:cNvPr id="676295444" name="תמונה 7" descr="תמונה שמכילה קו, עלילה, תרשים, טקסט&#10;&#10;התיאור נוצר באופן אוטומטי"/>
+                    <pic:cNvPr id="121155066" name="תמונה 10" descr="תמונה שמכילה קו, טקסט, עלילה, תרשים&#10;&#10;התיאור נוצר באופן אוטומטי"/>
                     <pic:cNvPicPr>
                       <a:picLocks noChangeAspect="1" noChangeArrowheads="1"/>
                     </pic:cNvPicPr>
@@ -10669,38 +10584,32 @@
                 </pic:pic>
               </a:graphicData>
             </a:graphic>
-          </wp:inline>
+          </wp:anchor>
         </w:drawing>
       </w:r>
-    </w:p>
-    <w:p>
-      <w:pPr>
-        <w:bidi w:val="0"/>
-        <w:rPr>
-          <w:rFonts w:cstheme="minorBidi"/>
-        </w:rPr>
-      </w:pPr>
-    </w:p>
-    <w:p>
-      <w:pPr>
-        <w:bidi w:val="0"/>
-        <w:rPr>
-          <w:rFonts w:cstheme="minorBidi"/>
-        </w:rPr>
-      </w:pPr>
-    </w:p>
-    <w:p>
-      <w:pPr>
-        <w:bidi w:val="0"/>
-        <w:rPr>
-          <w:rFonts w:cstheme="minorBidi"/>
-        </w:rPr>
-      </w:pPr>
-      <w:r>
-        <w:rPr>
-          <w:rFonts w:cstheme="minorBidi"/>
-        </w:rPr>
-        <w:br w:type="page"/>
+      <w:r>
+        <w:rPr>
+          <w:rFonts w:cstheme="minorBidi"/>
+        </w:rPr>
+        <w:t>Batch size: 32, Learning rate: 0.00001, Drop rate: 0.</w:t>
+      </w:r>
+      <w:r>
+        <w:rPr>
+          <w:rFonts w:cstheme="minorBidi"/>
+        </w:rPr>
+        <w:t>5</w:t>
+      </w:r>
+      <w:r>
+        <w:rPr>
+          <w:rFonts w:cstheme="minorBidi"/>
+        </w:rPr>
+        <w:t>, Epochs:</w:t>
+      </w:r>
+      <w:r>
+        <w:rPr>
+          <w:rFonts w:cstheme="minorBidi"/>
+        </w:rPr>
+        <w:t>100</w:t>
       </w:r>
     </w:p>
     <w:p>
@@ -10714,20 +10623,19 @@
         <w:rPr>
           <w:noProof/>
         </w:rPr>
-        <w:lastRenderedPageBreak/>
         <w:drawing>
-          <wp:anchor distT="0" distB="0" distL="114300" distR="114300" simplePos="0" relativeHeight="251741184" behindDoc="0" locked="0" layoutInCell="1" allowOverlap="1" wp14:anchorId="244C1904" wp14:editId="0E106F6B">
+          <wp:anchor distT="0" distB="0" distL="114300" distR="114300" simplePos="0" relativeHeight="251742208" behindDoc="0" locked="0" layoutInCell="1" allowOverlap="1" wp14:anchorId="7AFFDA9E" wp14:editId="2D9C29A0">
             <wp:simplePos x="0" y="0"/>
-            <wp:positionH relativeFrom="column">
-              <wp:posOffset>9525</wp:posOffset>
+            <wp:positionH relativeFrom="margin">
+              <wp:align>right</wp:align>
             </wp:positionH>
             <wp:positionV relativeFrom="paragraph">
-              <wp:posOffset>314325</wp:posOffset>
+              <wp:posOffset>2914650</wp:posOffset>
             </wp:positionV>
             <wp:extent cx="5274310" cy="2588895"/>
             <wp:effectExtent l="0" t="0" r="2540" b="1905"/>
             <wp:wrapSquare wrapText="bothSides"/>
-            <wp:docPr id="121155066" name="תמונה 10" descr="תמונה שמכילה קו, טקסט, עלילה, תרשים&#10;&#10;התיאור נוצר באופן אוטומטי"/>
+            <wp:docPr id="1489904733" name="תמונה 11" descr="תמונה שמכילה קו, עלילה, תרשים, מקביל&#10;&#10;התיאור נוצר באופן אוטומטי"/>
             <wp:cNvGraphicFramePr>
               <a:graphicFrameLocks xmlns:a="http://schemas.openxmlformats.org/drawingml/2006/main" noChangeAspect="1"/>
             </wp:cNvGraphicFramePr>
@@ -10735,7 +10643,7 @@
               <a:graphicData uri="http://schemas.openxmlformats.org/drawingml/2006/picture">
                 <pic:pic xmlns:pic="http://schemas.openxmlformats.org/drawingml/2006/picture">
                   <pic:nvPicPr>
-                    <pic:cNvPr id="121155066" name="תמונה 10" descr="תמונה שמכילה קו, טקסט, עלילה, תרשים&#10;&#10;התיאור נוצר באופן אוטומטי"/>
+                    <pic:cNvPr id="1489904733" name="תמונה 11" descr="תמונה שמכילה קו, עלילה, תרשים, מקביל&#10;&#10;התיאור נוצר באופן אוטומטי"/>
                     <pic:cNvPicPr>
                       <a:picLocks noChangeAspect="1" noChangeArrowheads="1"/>
                     </pic:cNvPicPr>
@@ -10772,11 +10680,102 @@
           </wp:anchor>
         </w:drawing>
       </w:r>
-      <w:r>
-        <w:rPr>
-          <w:rFonts w:cstheme="minorBidi"/>
-        </w:rPr>
-        <w:t>Batch size: 32, Learning rate: 0.00001, Drop rate: 0.</w:t>
+    </w:p>
+    <w:p>
+      <w:pPr>
+        <w:bidi w:val="0"/>
+        <w:rPr>
+          <w:rFonts w:cstheme="minorBidi"/>
+        </w:rPr>
+      </w:pPr>
+      <w:r>
+        <w:rPr>
+          <w:rFonts w:cstheme="minorBidi"/>
+        </w:rPr>
+        <w:br w:type="page"/>
+      </w:r>
+    </w:p>
+    <w:p>
+      <w:pPr>
+        <w:bidi w:val="0"/>
+        <w:rPr>
+          <w:noProof/>
+        </w:rPr>
+      </w:pPr>
+    </w:p>
+    <w:p>
+      <w:pPr>
+        <w:bidi w:val="0"/>
+        <w:rPr>
+          <w:noProof/>
+        </w:rPr>
+      </w:pPr>
+    </w:p>
+    <w:p>
+      <w:pPr>
+        <w:bidi w:val="0"/>
+        <w:rPr>
+          <w:noProof/>
+        </w:rPr>
+      </w:pPr>
+    </w:p>
+    <w:p>
+      <w:pPr>
+        <w:bidi w:val="0"/>
+        <w:rPr>
+          <w:noProof/>
+        </w:rPr>
+      </w:pPr>
+    </w:p>
+    <w:p>
+      <w:pPr>
+        <w:bidi w:val="0"/>
+        <w:rPr>
+          <w:noProof/>
+        </w:rPr>
+      </w:pPr>
+    </w:p>
+    <w:p>
+      <w:pPr>
+        <w:bidi w:val="0"/>
+        <w:rPr>
+          <w:noProof/>
+        </w:rPr>
+      </w:pPr>
+    </w:p>
+    <w:p>
+      <w:pPr>
+        <w:bidi w:val="0"/>
+      </w:pPr>
+      <w:r>
+        <w:rPr>
+          <w:rFonts w:cstheme="minorBidi"/>
+        </w:rPr>
+        <w:t xml:space="preserve">Batch size: </w:t>
+      </w:r>
+      <w:r>
+        <w:rPr>
+          <w:rFonts w:cstheme="minorBidi"/>
+        </w:rPr>
+        <w:t>64</w:t>
+      </w:r>
+      <w:r>
+        <w:rPr>
+          <w:rFonts w:cstheme="minorBidi"/>
+        </w:rPr>
+        <w:t>, Learning rate: 0.00</w:t>
+      </w:r>
+      <w:r>
+        <w:rPr>
+          <w:rFonts w:cstheme="minorBidi"/>
+        </w:rPr>
+        <w:t>00</w:t>
+      </w:r>
+      <w:r>
+        <w:rPr>
+          <w:rFonts w:cstheme="minorBidi"/>
+        </w:rPr>
+        <w:t>1, Drop rate: 0.</w:t>
       </w:r>
       <w:r>
         <w:rPr>
@@ -10800,27 +10799,16 @@
     <w:p>
       <w:pPr>
         <w:bidi w:val="0"/>
-        <w:rPr>
-          <w:rFonts w:cstheme="minorBidi"/>
-        </w:rPr>
       </w:pPr>
       <w:r>
         <w:rPr>
           <w:noProof/>
         </w:rPr>
         <w:drawing>
-          <wp:anchor distT="0" distB="0" distL="114300" distR="114300" simplePos="0" relativeHeight="251742208" behindDoc="0" locked="0" layoutInCell="1" allowOverlap="1" wp14:anchorId="7AFFDA9E" wp14:editId="65F54978">
-            <wp:simplePos x="0" y="0"/>
-            <wp:positionH relativeFrom="margin">
-              <wp:align>right</wp:align>
-            </wp:positionH>
-            <wp:positionV relativeFrom="paragraph">
-              <wp:posOffset>2914650</wp:posOffset>
-            </wp:positionV>
+          <wp:inline distT="0" distB="0" distL="0" distR="0" wp14:anchorId="54AEC644" wp14:editId="6085CDA9">
             <wp:extent cx="5274310" cy="2588895"/>
             <wp:effectExtent l="0" t="0" r="2540" b="1905"/>
-            <wp:wrapSquare wrapText="bothSides"/>
-            <wp:docPr id="1489904733" name="תמונה 11" descr="תמונה שמכילה קו, עלילה, תרשים, מקביל&#10;&#10;התיאור נוצר באופן אוטומטי"/>
+            <wp:docPr id="1074678072" name="תמונה 12" descr="תמונה שמכילה קו, עלילה, טקסט, תרשים&#10;&#10;התיאור נוצר באופן אוטומטי"/>
             <wp:cNvGraphicFramePr>
               <a:graphicFrameLocks xmlns:a="http://schemas.openxmlformats.org/drawingml/2006/main" noChangeAspect="1"/>
             </wp:cNvGraphicFramePr>
@@ -10828,7 +10816,7 @@
               <a:graphicData uri="http://schemas.openxmlformats.org/drawingml/2006/picture">
                 <pic:pic xmlns:pic="http://schemas.openxmlformats.org/drawingml/2006/picture">
                   <pic:nvPicPr>
-                    <pic:cNvPr id="1489904733" name="תמונה 11" descr="תמונה שמכילה קו, עלילה, תרשים, מקביל&#10;&#10;התיאור נוצר באופן אוטומטי"/>
+                    <pic:cNvPr id="1074678072" name="תמונה 12" descr="תמונה שמכילה קו, עלילה, טקסט, תרשים&#10;&#10;התיאור נוצר באופן אוטומטי"/>
                     <pic:cNvPicPr>
                       <a:picLocks noChangeAspect="1" noChangeArrowheads="1"/>
                     </pic:cNvPicPr>
@@ -10862,49 +10850,23 @@
                 </pic:pic>
               </a:graphicData>
             </a:graphic>
-          </wp:anchor>
+          </wp:inline>
         </w:drawing>
       </w:r>
     </w:p>
     <w:p>
       <w:pPr>
         <w:bidi w:val="0"/>
-        <w:rPr>
-          <w:rFonts w:cstheme="minorBidi"/>
-        </w:rPr>
-      </w:pPr>
-      <w:r>
-        <w:rPr>
-          <w:rFonts w:cstheme="minorBidi"/>
-        </w:rPr>
-        <w:br w:type="page"/>
-      </w:r>
-    </w:p>
-    <w:p>
-      <w:pPr>
-        <w:bidi w:val="0"/>
-        <w:rPr>
-          <w:rFonts w:cstheme="minorBidi"/>
-        </w:rPr>
       </w:pPr>
       <w:r>
         <w:rPr>
           <w:noProof/>
         </w:rPr>
-        <w:lastRenderedPageBreak/>
         <w:drawing>
-          <wp:anchor distT="0" distB="0" distL="114300" distR="114300" simplePos="0" relativeHeight="251739136" behindDoc="0" locked="0" layoutInCell="1" allowOverlap="1" wp14:anchorId="5341746A" wp14:editId="170CED38">
-            <wp:simplePos x="0" y="0"/>
-            <wp:positionH relativeFrom="column">
-              <wp:posOffset>38100</wp:posOffset>
-            </wp:positionH>
-            <wp:positionV relativeFrom="paragraph">
-              <wp:posOffset>285750</wp:posOffset>
-            </wp:positionV>
-            <wp:extent cx="5248275" cy="2588895"/>
-            <wp:effectExtent l="0" t="0" r="9525" b="1905"/>
-            <wp:wrapSquare wrapText="bothSides"/>
-            <wp:docPr id="501251727" name="תמונה 8" descr="תמונה שמכילה קו, טקסט, עלילה, תרשים&#10;&#10;התיאור נוצר באופן אוטומטי"/>
+          <wp:inline distT="0" distB="0" distL="0" distR="0" wp14:anchorId="1C2DA737" wp14:editId="323619BA">
+            <wp:extent cx="5274310" cy="2588895"/>
+            <wp:effectExtent l="0" t="0" r="2540" b="1905"/>
+            <wp:docPr id="501596326" name="תמונה 13" descr="תמונה שמכילה עלילה, קו, תרשים, טקסט&#10;&#10;התיאור נוצר באופן אוטומטי"/>
             <wp:cNvGraphicFramePr>
               <a:graphicFrameLocks xmlns:a="http://schemas.openxmlformats.org/drawingml/2006/main" noChangeAspect="1"/>
             </wp:cNvGraphicFramePr>
@@ -10912,270 +10874,13 @@
               <a:graphicData uri="http://schemas.openxmlformats.org/drawingml/2006/picture">
                 <pic:pic xmlns:pic="http://schemas.openxmlformats.org/drawingml/2006/picture">
                   <pic:nvPicPr>
-                    <pic:cNvPr id="501251727" name="תמונה 8" descr="תמונה שמכילה קו, טקסט, עלילה, תרשים&#10;&#10;התיאור נוצר באופן אוטומטי"/>
+                    <pic:cNvPr id="501596326" name="תמונה 13" descr="תמונה שמכילה עלילה, קו, תרשים, טקסט&#10;&#10;התיאור נוצר באופן אוטומטי"/>
                     <pic:cNvPicPr>
                       <a:picLocks noChangeAspect="1" noChangeArrowheads="1"/>
                     </pic:cNvPicPr>
                   </pic:nvPicPr>
                   <pic:blipFill>
                     <a:blip r:embed="rId36" cstate="print">
-                      <a:extLst>
-                        <a:ext uri="{28A0092B-C50C-407E-A947-70E740481C1C}">
-                          <a14:useLocalDpi xmlns:a14="http://schemas.microsoft.com/office/drawing/2010/main" val="0"/>
-                        </a:ext>
-                      </a:extLst>
-                    </a:blip>
-                    <a:srcRect/>
-                    <a:stretch>
-                      <a:fillRect/>
-                    </a:stretch>
-                  </pic:blipFill>
-                  <pic:spPr bwMode="auto">
-                    <a:xfrm>
-                      <a:off x="0" y="0"/>
-                      <a:ext cx="5248275" cy="2588895"/>
-                    </a:xfrm>
-                    <a:prstGeom prst="rect">
-                      <a:avLst/>
-                    </a:prstGeom>
-                    <a:noFill/>
-                    <a:ln>
-                      <a:noFill/>
-                    </a:ln>
-                  </pic:spPr>
-                </pic:pic>
-              </a:graphicData>
-            </a:graphic>
-            <wp14:sizeRelH relativeFrom="margin">
-              <wp14:pctWidth>0</wp14:pctWidth>
-            </wp14:sizeRelH>
-          </wp:anchor>
-        </w:drawing>
-      </w:r>
-      <w:r>
-        <w:rPr>
-          <w:rFonts w:cstheme="minorBidi"/>
-        </w:rPr>
-        <w:t>Batch size: 32, Learning rate: 0.0000</w:t>
-      </w:r>
-      <w:r>
-        <w:rPr>
-          <w:rFonts w:cstheme="minorBidi"/>
-        </w:rPr>
-        <w:t>00</w:t>
-      </w:r>
-      <w:r>
-        <w:rPr>
-          <w:rFonts w:cstheme="minorBidi"/>
-        </w:rPr>
-        <w:t>1, Drop rate: 0.2, Epochs:</w:t>
-      </w:r>
-      <w:r>
-        <w:rPr>
-          <w:rFonts w:cstheme="minorBidi"/>
-        </w:rPr>
-        <w:t>100</w:t>
-      </w:r>
-      <w:r>
-        <w:t xml:space="preserve"> </w:t>
-      </w:r>
-    </w:p>
-    <w:p>
-      <w:pPr>
-        <w:bidi w:val="0"/>
-        <w:rPr>
-          <w:noProof/>
-        </w:rPr>
-      </w:pPr>
-      <w:r>
-        <w:rPr>
-          <w:noProof/>
-        </w:rPr>
-        <w:drawing>
-          <wp:anchor distT="0" distB="0" distL="114300" distR="114300" simplePos="0" relativeHeight="251740160" behindDoc="0" locked="0" layoutInCell="1" allowOverlap="1" wp14:anchorId="5304BB47" wp14:editId="0DEEA3C1">
-            <wp:simplePos x="0" y="0"/>
-            <wp:positionH relativeFrom="margin">
-              <wp:align>right</wp:align>
-            </wp:positionH>
-            <wp:positionV relativeFrom="paragraph">
-              <wp:posOffset>2762250</wp:posOffset>
-            </wp:positionV>
-            <wp:extent cx="5274310" cy="2588895"/>
-            <wp:effectExtent l="0" t="0" r="2540" b="1905"/>
-            <wp:wrapSquare wrapText="bothSides"/>
-            <wp:docPr id="419751047" name="תמונה 9" descr="תמונה שמכילה קו, טקסט, עלילה, תרשים&#10;&#10;התיאור נוצר באופן אוטומטי"/>
-            <wp:cNvGraphicFramePr>
-              <a:graphicFrameLocks xmlns:a="http://schemas.openxmlformats.org/drawingml/2006/main" noChangeAspect="1"/>
-            </wp:cNvGraphicFramePr>
-            <a:graphic xmlns:a="http://schemas.openxmlformats.org/drawingml/2006/main">
-              <a:graphicData uri="http://schemas.openxmlformats.org/drawingml/2006/picture">
-                <pic:pic xmlns:pic="http://schemas.openxmlformats.org/drawingml/2006/picture">
-                  <pic:nvPicPr>
-                    <pic:cNvPr id="419751047" name="תמונה 9" descr="תמונה שמכילה קו, טקסט, עלילה, תרשים&#10;&#10;התיאור נוצר באופן אוטומטי"/>
-                    <pic:cNvPicPr>
-                      <a:picLocks noChangeAspect="1" noChangeArrowheads="1"/>
-                    </pic:cNvPicPr>
-                  </pic:nvPicPr>
-                  <pic:blipFill>
-                    <a:blip r:embed="rId37" cstate="print">
-                      <a:extLst>
-                        <a:ext uri="{28A0092B-C50C-407E-A947-70E740481C1C}">
-                          <a14:useLocalDpi xmlns:a14="http://schemas.microsoft.com/office/drawing/2010/main" val="0"/>
-                        </a:ext>
-                      </a:extLst>
-                    </a:blip>
-                    <a:srcRect/>
-                    <a:stretch>
-                      <a:fillRect/>
-                    </a:stretch>
-                  </pic:blipFill>
-                  <pic:spPr bwMode="auto">
-                    <a:xfrm>
-                      <a:off x="0" y="0"/>
-                      <a:ext cx="5274310" cy="2588895"/>
-                    </a:xfrm>
-                    <a:prstGeom prst="rect">
-                      <a:avLst/>
-                    </a:prstGeom>
-                    <a:noFill/>
-                    <a:ln>
-                      <a:noFill/>
-                    </a:ln>
-                  </pic:spPr>
-                </pic:pic>
-              </a:graphicData>
-            </a:graphic>
-          </wp:anchor>
-        </w:drawing>
-      </w:r>
-    </w:p>
-    <w:p>
-      <w:pPr>
-        <w:bidi w:val="0"/>
-        <w:rPr>
-          <w:noProof/>
-        </w:rPr>
-      </w:pPr>
-    </w:p>
-    <w:p>
-      <w:pPr>
-        <w:bidi w:val="0"/>
-        <w:rPr>
-          <w:noProof/>
-        </w:rPr>
-      </w:pPr>
-    </w:p>
-    <w:p>
-      <w:pPr>
-        <w:bidi w:val="0"/>
-        <w:rPr>
-          <w:noProof/>
-        </w:rPr>
-      </w:pPr>
-    </w:p>
-    <w:p>
-      <w:pPr>
-        <w:bidi w:val="0"/>
-        <w:rPr>
-          <w:noProof/>
-        </w:rPr>
-      </w:pPr>
-    </w:p>
-    <w:p>
-      <w:pPr>
-        <w:bidi w:val="0"/>
-        <w:rPr>
-          <w:noProof/>
-        </w:rPr>
-      </w:pPr>
-      <w:r>
-        <w:rPr>
-          <w:noProof/>
-        </w:rPr>
-        <w:br w:type="page"/>
-      </w:r>
-    </w:p>
-    <w:p>
-      <w:pPr>
-        <w:bidi w:val="0"/>
-      </w:pPr>
-      <w:r>
-        <w:rPr>
-          <w:rFonts w:cstheme="minorBidi"/>
-        </w:rPr>
-        <w:lastRenderedPageBreak/>
-        <w:t xml:space="preserve">Batch size: </w:t>
-      </w:r>
-      <w:r>
-        <w:rPr>
-          <w:rFonts w:cstheme="minorBidi"/>
-        </w:rPr>
-        <w:t>64</w:t>
-      </w:r>
-      <w:r>
-        <w:rPr>
-          <w:rFonts w:cstheme="minorBidi"/>
-        </w:rPr>
-        <w:t>, Learning rate: 0.00</w:t>
-      </w:r>
-      <w:r>
-        <w:rPr>
-          <w:rFonts w:cstheme="minorBidi"/>
-        </w:rPr>
-        <w:t>00</w:t>
-      </w:r>
-      <w:r>
-        <w:rPr>
-          <w:rFonts w:cstheme="minorBidi"/>
-        </w:rPr>
-        <w:t>1, Drop rate: 0.</w:t>
-      </w:r>
-      <w:r>
-        <w:rPr>
-          <w:rFonts w:cstheme="minorBidi"/>
-        </w:rPr>
-        <w:t>5</w:t>
-      </w:r>
-      <w:r>
-        <w:rPr>
-          <w:rFonts w:cstheme="minorBidi"/>
-        </w:rPr>
-        <w:t>, Epochs:</w:t>
-      </w:r>
-      <w:r>
-        <w:rPr>
-          <w:rFonts w:cstheme="minorBidi"/>
-        </w:rPr>
-        <w:t>100</w:t>
-      </w:r>
-    </w:p>
-    <w:p>
-      <w:pPr>
-        <w:bidi w:val="0"/>
-      </w:pPr>
-      <w:r>
-        <w:rPr>
-          <w:noProof/>
-        </w:rPr>
-        <w:drawing>
-          <wp:inline distT="0" distB="0" distL="0" distR="0" wp14:anchorId="54AEC644" wp14:editId="5DFDE968">
-            <wp:extent cx="5274310" cy="2588895"/>
-            <wp:effectExtent l="0" t="0" r="2540" b="1905"/>
-            <wp:docPr id="1074678072" name="תמונה 12" descr="תמונה שמכילה קו, עלילה, טקסט, תרשים&#10;&#10;התיאור נוצר באופן אוטומטי"/>
-            <wp:cNvGraphicFramePr>
-              <a:graphicFrameLocks xmlns:a="http://schemas.openxmlformats.org/drawingml/2006/main" noChangeAspect="1"/>
-            </wp:cNvGraphicFramePr>
-            <a:graphic xmlns:a="http://schemas.openxmlformats.org/drawingml/2006/main">
-              <a:graphicData uri="http://schemas.openxmlformats.org/drawingml/2006/picture">
-                <pic:pic xmlns:pic="http://schemas.openxmlformats.org/drawingml/2006/picture">
-                  <pic:nvPicPr>
-                    <pic:cNvPr id="1074678072" name="תמונה 12" descr="תמונה שמכילה קו, עלילה, טקסט, תרשים&#10;&#10;התיאור נוצר באופן אוטומטי"/>
-                    <pic:cNvPicPr>
-                      <a:picLocks noChangeAspect="1" noChangeArrowheads="1"/>
-                    </pic:cNvPicPr>
-                  </pic:nvPicPr>
-                  <pic:blipFill>
-                    <a:blip r:embed="rId38" cstate="print">
                       <a:extLst>
                         <a:ext uri="{28A0092B-C50C-407E-A947-70E740481C1C}">
                           <a14:useLocalDpi xmlns:a14="http://schemas.microsoft.com/office/drawing/2010/main" val="0"/>
@@ -11211,330 +10916,31 @@
       <w:pPr>
         <w:bidi w:val="0"/>
       </w:pPr>
-      <w:r>
+    </w:p>
+    <w:p>
+      <w:pPr>
+        <w:bidi w:val="0"/>
+      </w:pPr>
+    </w:p>
+    <w:p>
+      <w:pPr>
+        <w:bidi w:val="0"/>
+      </w:pPr>
+    </w:p>
+    <w:p>
+      <w:pPr>
+        <w:bidi w:val="0"/>
+      </w:pPr>
+    </w:p>
+    <w:p>
+      <w:pPr>
+        <w:pStyle w:val="2"/>
+        <w:bidi w:val="0"/>
         <w:rPr>
           <w:noProof/>
         </w:rPr>
-        <w:drawing>
-          <wp:inline distT="0" distB="0" distL="0" distR="0" wp14:anchorId="1C2DA737" wp14:editId="7B393D9F">
-            <wp:extent cx="5274310" cy="2588895"/>
-            <wp:effectExtent l="0" t="0" r="2540" b="1905"/>
-            <wp:docPr id="501596326" name="תמונה 13" descr="תמונה שמכילה עלילה, קו, תרשים, טקסט&#10;&#10;התיאור נוצר באופן אוטומטי"/>
-            <wp:cNvGraphicFramePr>
-              <a:graphicFrameLocks xmlns:a="http://schemas.openxmlformats.org/drawingml/2006/main" noChangeAspect="1"/>
-            </wp:cNvGraphicFramePr>
-            <a:graphic xmlns:a="http://schemas.openxmlformats.org/drawingml/2006/main">
-              <a:graphicData uri="http://schemas.openxmlformats.org/drawingml/2006/picture">
-                <pic:pic xmlns:pic="http://schemas.openxmlformats.org/drawingml/2006/picture">
-                  <pic:nvPicPr>
-                    <pic:cNvPr id="501596326" name="תמונה 13" descr="תמונה שמכילה עלילה, קו, תרשים, טקסט&#10;&#10;התיאור נוצר באופן אוטומטי"/>
-                    <pic:cNvPicPr>
-                      <a:picLocks noChangeAspect="1" noChangeArrowheads="1"/>
-                    </pic:cNvPicPr>
-                  </pic:nvPicPr>
-                  <pic:blipFill>
-                    <a:blip r:embed="rId39" cstate="print">
-                      <a:extLst>
-                        <a:ext uri="{28A0092B-C50C-407E-A947-70E740481C1C}">
-                          <a14:useLocalDpi xmlns:a14="http://schemas.microsoft.com/office/drawing/2010/main" val="0"/>
-                        </a:ext>
-                      </a:extLst>
-                    </a:blip>
-                    <a:srcRect/>
-                    <a:stretch>
-                      <a:fillRect/>
-                    </a:stretch>
-                  </pic:blipFill>
-                  <pic:spPr bwMode="auto">
-                    <a:xfrm>
-                      <a:off x="0" y="0"/>
-                      <a:ext cx="5274310" cy="2588895"/>
-                    </a:xfrm>
-                    <a:prstGeom prst="rect">
-                      <a:avLst/>
-                    </a:prstGeom>
-                    <a:noFill/>
-                    <a:ln>
-                      <a:noFill/>
-                    </a:ln>
-                  </pic:spPr>
-                </pic:pic>
-              </a:graphicData>
-            </a:graphic>
-          </wp:inline>
-        </w:drawing>
-      </w:r>
-    </w:p>
-    <w:p>
-      <w:pPr>
-        <w:bidi w:val="0"/>
-      </w:pPr>
-    </w:p>
-    <w:p>
-      <w:pPr>
-        <w:bidi w:val="0"/>
-      </w:pPr>
-    </w:p>
-    <w:p>
-      <w:pPr>
-        <w:bidi w:val="0"/>
-      </w:pPr>
-    </w:p>
-    <w:p>
-      <w:pPr>
-        <w:bidi w:val="0"/>
-      </w:pPr>
-    </w:p>
-    <w:p>
-      <w:pPr>
-        <w:bidi w:val="0"/>
-      </w:pPr>
-    </w:p>
-    <w:p>
-      <w:pPr>
-        <w:bidi w:val="0"/>
-      </w:pPr>
-    </w:p>
-    <w:p>
-      <w:pPr>
-        <w:bidi w:val="0"/>
-      </w:pPr>
-    </w:p>
-    <w:p>
-      <w:pPr>
-        <w:bidi w:val="0"/>
-      </w:pPr>
-    </w:p>
-    <w:p>
-      <w:pPr>
-        <w:bidi w:val="0"/>
-      </w:pPr>
-    </w:p>
-    <w:p>
-      <w:pPr>
-        <w:bidi w:val="0"/>
-      </w:pPr>
-    </w:p>
-    <w:p>
-      <w:pPr>
-        <w:bidi w:val="0"/>
-      </w:pPr>
-    </w:p>
-    <w:p>
-      <w:pPr>
-        <w:bidi w:val="0"/>
-      </w:pPr>
-      <w:r>
-        <w:lastRenderedPageBreak/>
-        <w:t xml:space="preserve"> </w:t>
-      </w:r>
-      <w:r>
-        <w:rPr>
-          <w:rFonts w:cstheme="minorBidi"/>
-        </w:rPr>
-        <w:t xml:space="preserve">Batch size: </w:t>
-      </w:r>
-      <w:r>
-        <w:rPr>
-          <w:rFonts w:cstheme="minorBidi"/>
-        </w:rPr>
-        <w:t>64</w:t>
-      </w:r>
-      <w:r>
-        <w:rPr>
-          <w:rFonts w:cstheme="minorBidi"/>
-        </w:rPr>
-        <w:t>, Learning rate: 0.00</w:t>
-      </w:r>
-      <w:r>
-        <w:rPr>
-          <w:rFonts w:cstheme="minorBidi"/>
-        </w:rPr>
-        <w:t>00</w:t>
-      </w:r>
-      <w:r>
-        <w:rPr>
-          <w:rFonts w:cstheme="minorBidi"/>
-        </w:rPr>
-        <w:t>00</w:t>
-      </w:r>
-      <w:r>
-        <w:rPr>
-          <w:rFonts w:cstheme="minorBidi"/>
-        </w:rPr>
-        <w:t>1, Drop rate: 0.</w:t>
-      </w:r>
-      <w:r>
-        <w:rPr>
-          <w:rFonts w:cstheme="minorBidi"/>
-        </w:rPr>
-        <w:t>5</w:t>
-      </w:r>
-      <w:r>
-        <w:rPr>
-          <w:rFonts w:cstheme="minorBidi"/>
-        </w:rPr>
-        <w:t>, Epochs:</w:t>
-      </w:r>
-      <w:r>
-        <w:rPr>
-          <w:rFonts w:cstheme="minorBidi"/>
-        </w:rPr>
-        <w:t>50</w:t>
-      </w:r>
-    </w:p>
-    <w:p>
-      <w:pPr>
-        <w:bidi w:val="0"/>
-        <w:rPr>
-          <w:noProof/>
-        </w:rPr>
-      </w:pPr>
-      <w:r>
-        <w:rPr>
-          <w:noProof/>
-        </w:rPr>
-        <w:drawing>
-          <wp:anchor distT="0" distB="0" distL="114300" distR="114300" simplePos="0" relativeHeight="251743232" behindDoc="0" locked="0" layoutInCell="1" allowOverlap="1" wp14:anchorId="22F5A169" wp14:editId="5A61F678">
-            <wp:simplePos x="0" y="0"/>
-            <wp:positionH relativeFrom="column">
-              <wp:posOffset>-9525</wp:posOffset>
-            </wp:positionH>
-            <wp:positionV relativeFrom="paragraph">
-              <wp:posOffset>2847975</wp:posOffset>
-            </wp:positionV>
-            <wp:extent cx="5274310" cy="2588895"/>
-            <wp:effectExtent l="0" t="0" r="2540" b="1905"/>
-            <wp:wrapSquare wrapText="bothSides"/>
-            <wp:docPr id="1680702501" name="תמונה 15" descr="תמונה שמכילה טקסט, קו, צילום מסך, עלילה&#10;&#10;התיאור נוצר באופן אוטומטי"/>
-            <wp:cNvGraphicFramePr>
-              <a:graphicFrameLocks xmlns:a="http://schemas.openxmlformats.org/drawingml/2006/main" noChangeAspect="1"/>
-            </wp:cNvGraphicFramePr>
-            <a:graphic xmlns:a="http://schemas.openxmlformats.org/drawingml/2006/main">
-              <a:graphicData uri="http://schemas.openxmlformats.org/drawingml/2006/picture">
-                <pic:pic xmlns:pic="http://schemas.openxmlformats.org/drawingml/2006/picture">
-                  <pic:nvPicPr>
-                    <pic:cNvPr id="1680702501" name="תמונה 15" descr="תמונה שמכילה טקסט, קו, צילום מסך, עלילה&#10;&#10;התיאור נוצר באופן אוטומטי"/>
-                    <pic:cNvPicPr>
-                      <a:picLocks noChangeAspect="1" noChangeArrowheads="1"/>
-                    </pic:cNvPicPr>
-                  </pic:nvPicPr>
-                  <pic:blipFill>
-                    <a:blip r:embed="rId40" cstate="print">
-                      <a:extLst>
-                        <a:ext uri="{28A0092B-C50C-407E-A947-70E740481C1C}">
-                          <a14:useLocalDpi xmlns:a14="http://schemas.microsoft.com/office/drawing/2010/main" val="0"/>
-                        </a:ext>
-                      </a:extLst>
-                    </a:blip>
-                    <a:srcRect/>
-                    <a:stretch>
-                      <a:fillRect/>
-                    </a:stretch>
-                  </pic:blipFill>
-                  <pic:spPr bwMode="auto">
-                    <a:xfrm>
-                      <a:off x="0" y="0"/>
-                      <a:ext cx="5274310" cy="2588895"/>
-                    </a:xfrm>
-                    <a:prstGeom prst="rect">
-                      <a:avLst/>
-                    </a:prstGeom>
-                    <a:noFill/>
-                    <a:ln>
-                      <a:noFill/>
-                    </a:ln>
-                  </pic:spPr>
-                </pic:pic>
-              </a:graphicData>
-            </a:graphic>
-          </wp:anchor>
-        </w:drawing>
-      </w:r>
-      <w:r>
-        <w:rPr>
-          <w:noProof/>
-        </w:rPr>
-        <w:drawing>
-          <wp:inline distT="0" distB="0" distL="0" distR="0" wp14:anchorId="47A04D94" wp14:editId="76A606DB">
-            <wp:extent cx="5274310" cy="2588895"/>
-            <wp:effectExtent l="0" t="0" r="2540" b="1905"/>
-            <wp:docPr id="2116552136" name="תמונה 14" descr="תמונה שמכילה טקסט, קו, עלילה, צילום מסך&#10;&#10;התיאור נוצר באופן אוטומטי"/>
-            <wp:cNvGraphicFramePr>
-              <a:graphicFrameLocks xmlns:a="http://schemas.openxmlformats.org/drawingml/2006/main" noChangeAspect="1"/>
-            </wp:cNvGraphicFramePr>
-            <a:graphic xmlns:a="http://schemas.openxmlformats.org/drawingml/2006/main">
-              <a:graphicData uri="http://schemas.openxmlformats.org/drawingml/2006/picture">
-                <pic:pic xmlns:pic="http://schemas.openxmlformats.org/drawingml/2006/picture">
-                  <pic:nvPicPr>
-                    <pic:cNvPr id="2116552136" name="תמונה 14" descr="תמונה שמכילה טקסט, קו, עלילה, צילום מסך&#10;&#10;התיאור נוצר באופן אוטומטי"/>
-                    <pic:cNvPicPr>
-                      <a:picLocks noChangeAspect="1" noChangeArrowheads="1"/>
-                    </pic:cNvPicPr>
-                  </pic:nvPicPr>
-                  <pic:blipFill>
-                    <a:blip r:embed="rId41" cstate="print">
-                      <a:extLst>
-                        <a:ext uri="{28A0092B-C50C-407E-A947-70E740481C1C}">
-                          <a14:useLocalDpi xmlns:a14="http://schemas.microsoft.com/office/drawing/2010/main" val="0"/>
-                        </a:ext>
-                      </a:extLst>
-                    </a:blip>
-                    <a:srcRect/>
-                    <a:stretch>
-                      <a:fillRect/>
-                    </a:stretch>
-                  </pic:blipFill>
-                  <pic:spPr bwMode="auto">
-                    <a:xfrm>
-                      <a:off x="0" y="0"/>
-                      <a:ext cx="5274310" cy="2588895"/>
-                    </a:xfrm>
-                    <a:prstGeom prst="rect">
-                      <a:avLst/>
-                    </a:prstGeom>
-                    <a:noFill/>
-                    <a:ln>
-                      <a:noFill/>
-                    </a:ln>
-                  </pic:spPr>
-                </pic:pic>
-              </a:graphicData>
-            </a:graphic>
-          </wp:inline>
-        </w:drawing>
-      </w:r>
-    </w:p>
-    <w:p>
-      <w:pPr>
-        <w:bidi w:val="0"/>
-        <w:rPr>
-          <w:noProof/>
-        </w:rPr>
-      </w:pPr>
-    </w:p>
-    <w:p>
-      <w:pPr>
-        <w:bidi w:val="0"/>
-        <w:rPr>
-          <w:noProof/>
-        </w:rPr>
-      </w:pPr>
-      <w:r>
-        <w:rPr>
-          <w:noProof/>
-        </w:rPr>
-        <w:br w:type="page"/>
-      </w:r>
-    </w:p>
-    <w:p>
-      <w:pPr>
-        <w:pStyle w:val="2"/>
-        <w:bidi w:val="0"/>
-        <w:rPr>
-          <w:noProof/>
-        </w:rPr>
-      </w:pPr>
+      </w:pPr>
+      <w:bookmarkStart w:id="20" w:name="_Toc189513932"/>
       <w:r>
         <w:rPr>
           <w:noProof/>
@@ -11542,6 +10948,7 @@
         <w:lastRenderedPageBreak/>
         <w:t>9.2 Result table and project matrics</w:t>
       </w:r>
+      <w:bookmarkEnd w:id="20"/>
     </w:p>
     <w:p>
       <w:pPr>
@@ -11575,7 +10982,7 @@
           <w:rFonts w:cstheme="minorBidi"/>
         </w:rPr>
       </w:pPr>
-      <w:bookmarkStart w:id="18" w:name="_Hlk176425093"/>
+      <w:bookmarkStart w:id="21" w:name="_Hlk176425093"/>
       <w:r>
         <w:rPr>
           <w:rFonts w:cstheme="minorBidi"/>
@@ -11719,13 +11126,7 @@
         <w:rPr>
           <w:rFonts w:cstheme="minorBidi"/>
         </w:rPr>
-        <w:t xml:space="preserve">lumbar spine </w:t>
-      </w:r>
-      <w:r>
-        <w:rPr>
-          <w:rFonts w:cstheme="minorBidi"/>
-        </w:rPr>
-        <w:t>degeneration,</w:t>
+        <w:t>lumbar spine degeneration,</w:t>
       </w:r>
       <w:r>
         <w:rPr>
@@ -12160,7 +11561,7 @@
         <w:t>Secondly, we will count each category instances and measure the following parameters:</w:t>
       </w:r>
     </w:p>
-    <w:bookmarkEnd w:id="18"/>
+    <w:bookmarkEnd w:id="21"/>
     <w:p>
       <w:pPr>
         <w:bidi w:val="0"/>
@@ -12718,6 +12119,9 @@
         </w:rPr>
       </w:pPr>
       <w:r>
+        <w:rPr>
+          <w:noProof/>
+        </w:rPr>
         <w:drawing>
           <wp:anchor distT="0" distB="0" distL="114300" distR="114300" simplePos="0" relativeHeight="251744256" behindDoc="0" locked="0" layoutInCell="1" allowOverlap="1" wp14:anchorId="01619B7D" wp14:editId="1C15CF20">
             <wp:simplePos x="0" y="0"/>
@@ -12744,7 +12148,7 @@
                     </pic:cNvPicPr>
                   </pic:nvPicPr>
                   <pic:blipFill>
-                    <a:blip r:embed="rId42">
+                    <a:blip r:embed="rId37">
                       <a:extLst>
                         <a:ext uri="{28A0092B-C50C-407E-A947-70E740481C1C}">
                           <a14:useLocalDpi xmlns:a14="http://schemas.microsoft.com/office/drawing/2010/main" val="0"/>
@@ -12893,7 +12297,7 @@
                     <pic:cNvPicPr/>
                   </pic:nvPicPr>
                   <pic:blipFill>
-                    <a:blip r:embed="rId43">
+                    <a:blip r:embed="rId38">
                       <a:extLst>
                         <a:ext uri="{28A0092B-C50C-407E-A947-70E740481C1C}">
                           <a14:useLocalDpi xmlns:a14="http://schemas.microsoft.com/office/drawing/2010/main" val="0"/>
@@ -13232,7 +12636,7 @@
                     <pic:cNvPicPr/>
                   </pic:nvPicPr>
                   <pic:blipFill rotWithShape="1">
-                    <a:blip r:embed="rId44">
+                    <a:blip r:embed="rId39">
                       <a:extLst>
                         <a:ext uri="{28A0092B-C50C-407E-A947-70E740481C1C}">
                           <a14:useLocalDpi xmlns:a14="http://schemas.microsoft.com/office/drawing/2010/main" val="0"/>
@@ -13478,23 +12882,7 @@
                                 <w:sz w:val="18"/>
                                 <w:szCs w:val="18"/>
                               </w:rPr>
-                              <w:t>1</w:t>
-                            </w:r>
-                            <w:r>
-                              <w:rPr>
-                                <w:b/>
-                                <w:sz w:val="18"/>
-                                <w:szCs w:val="18"/>
-                              </w:rPr>
-                              <w:t>2</w:t>
-                            </w:r>
-                            <w:r>
-                              <w:rPr>
-                                <w:b/>
-                                <w:sz w:val="18"/>
-                                <w:szCs w:val="18"/>
-                              </w:rPr>
-                              <w:t xml:space="preserve"> </w:t>
+                              <w:t xml:space="preserve">12 </w:t>
                             </w:r>
                             <w:r>
                               <w:rPr>
@@ -13502,15 +12890,7 @@
                                 <w:sz w:val="18"/>
                                 <w:szCs w:val="18"/>
                               </w:rPr>
-                              <w:t xml:space="preserve">screenshot of </w:t>
-                            </w:r>
-                            <w:r>
-                              <w:rPr>
-                                <w:bCs/>
-                                <w:sz w:val="18"/>
-                                <w:szCs w:val="18"/>
-                              </w:rPr>
-                              <w:t xml:space="preserve">the original image and description [13] </w:t>
+                              <w:t xml:space="preserve">screenshot of the original image and description [13] </w:t>
                             </w:r>
                           </w:p>
                           <w:p>
@@ -13570,23 +12950,7 @@
                           <w:sz w:val="18"/>
                           <w:szCs w:val="18"/>
                         </w:rPr>
-                        <w:t>1</w:t>
-                      </w:r>
-                      <w:r>
-                        <w:rPr>
-                          <w:b/>
-                          <w:sz w:val="18"/>
-                          <w:szCs w:val="18"/>
-                        </w:rPr>
-                        <w:t>2</w:t>
-                      </w:r>
-                      <w:r>
-                        <w:rPr>
-                          <w:b/>
-                          <w:sz w:val="18"/>
-                          <w:szCs w:val="18"/>
-                        </w:rPr>
-                        <w:t xml:space="preserve"> </w:t>
+                        <w:t xml:space="preserve">12 </w:t>
                       </w:r>
                       <w:r>
                         <w:rPr>
@@ -13594,15 +12958,7 @@
                           <w:sz w:val="18"/>
                           <w:szCs w:val="18"/>
                         </w:rPr>
-                        <w:t xml:space="preserve">screenshot of </w:t>
-                      </w:r>
-                      <w:r>
-                        <w:rPr>
-                          <w:bCs/>
-                          <w:sz w:val="18"/>
-                          <w:szCs w:val="18"/>
-                        </w:rPr>
-                        <w:t xml:space="preserve">the original image and description [13] </w:t>
+                        <w:t xml:space="preserve">screenshot of the original image and description [13] </w:t>
                       </w:r>
                     </w:p>
                     <w:p>
@@ -13671,12 +13027,12 @@
         </w:numPr>
         <w:bidi w:val="0"/>
       </w:pPr>
-      <w:bookmarkStart w:id="19" w:name="_Toc189324349"/>
+      <w:bookmarkStart w:id="22" w:name="_Toc189513933"/>
       <w:r>
         <w:lastRenderedPageBreak/>
         <w:t>User manual</w:t>
       </w:r>
-      <w:bookmarkEnd w:id="19"/>
+      <w:bookmarkEnd w:id="22"/>
     </w:p>
     <w:p>
       <w:pPr>
@@ -14093,25 +13449,7 @@
           <w:i/>
           <w:iCs/>
         </w:rPr>
-        <w:t>os.cpu_</w:t>
-      </w:r>
-      <w:proofErr w:type="gramStart"/>
-      <w:r>
-        <w:rPr>
-          <w:rFonts w:cstheme="minorBidi"/>
-          <w:i/>
-          <w:iCs/>
-        </w:rPr>
-        <w:t>count(</w:t>
-      </w:r>
-      <w:proofErr w:type="gramEnd"/>
-      <w:r>
-        <w:rPr>
-          <w:rFonts w:cstheme="minorBidi"/>
-          <w:i/>
-          <w:iCs/>
-        </w:rPr>
-        <w:t>)-2</w:t>
+        <w:t>os.cpu_count()-2</w:t>
       </w:r>
       <w:r>
         <w:rPr>
@@ -15819,11 +15157,11 @@
         </w:numPr>
         <w:bidi w:val="0"/>
       </w:pPr>
-      <w:bookmarkStart w:id="20" w:name="_Toc189324350"/>
+      <w:bookmarkStart w:id="23" w:name="_Toc189513934"/>
       <w:r>
         <w:t>Maintenance guide</w:t>
       </w:r>
-      <w:bookmarkEnd w:id="20"/>
+      <w:bookmarkEnd w:id="23"/>
     </w:p>
     <w:p>
       <w:pPr>
@@ -16257,11 +15595,11 @@
         </w:numPr>
         <w:bidi w:val="0"/>
       </w:pPr>
-      <w:bookmarkStart w:id="21" w:name="_Toc189324351"/>
+      <w:bookmarkStart w:id="24" w:name="_Toc189513935"/>
       <w:r>
         <w:t>Project achievements</w:t>
       </w:r>
-      <w:bookmarkEnd w:id="21"/>
+      <w:bookmarkEnd w:id="24"/>
     </w:p>
     <w:p>
       <w:pPr>
@@ -16362,11 +15700,11 @@
         </w:numPr>
         <w:bidi w:val="0"/>
       </w:pPr>
-      <w:bookmarkStart w:id="22" w:name="_Toc189324352"/>
+      <w:bookmarkStart w:id="25" w:name="_Toc189513936"/>
       <w:r>
         <w:t>Future work</w:t>
       </w:r>
-      <w:bookmarkEnd w:id="22"/>
+      <w:bookmarkEnd w:id="25"/>
     </w:p>
     <w:p>
       <w:pPr>
@@ -16401,12 +15739,12 @@
         </w:numPr>
         <w:bidi w:val="0"/>
       </w:pPr>
-      <w:bookmarkStart w:id="23" w:name="_Toc189324353"/>
+      <w:bookmarkStart w:id="26" w:name="_Toc189513937"/>
       <w:r>
         <w:lastRenderedPageBreak/>
         <w:t>References</w:t>
       </w:r>
-      <w:bookmarkEnd w:id="23"/>
+      <w:bookmarkEnd w:id="26"/>
     </w:p>
     <w:p>
       <w:pPr>
@@ -16434,7 +15772,7 @@
       <w:r>
         <w:t xml:space="preserve">. </w:t>
       </w:r>
-      <w:hyperlink r:id="rId45" w:tgtFrame="_new" w:history="1">
+      <w:hyperlink r:id="rId40" w:tgtFrame="_new" w:history="1">
         <w:r>
           <w:rPr>
             <w:rStyle w:val="Hyperlink"/>
@@ -16471,7 +15809,7 @@
       <w:r>
         <w:t xml:space="preserve">. </w:t>
       </w:r>
-      <w:hyperlink r:id="rId46" w:tgtFrame="_new" w:history="1">
+      <w:hyperlink r:id="rId41" w:tgtFrame="_new" w:history="1">
         <w:r>
           <w:rPr>
             <w:rStyle w:val="Hyperlink"/>
@@ -16514,7 +15852,7 @@
       <w:r>
         <w:t xml:space="preserve"> [Data set]. </w:t>
       </w:r>
-      <w:hyperlink r:id="rId47" w:tgtFrame="_new" w:history="1">
+      <w:hyperlink r:id="rId42" w:tgtFrame="_new" w:history="1">
         <w:r>
           <w:rPr>
             <w:rStyle w:val="Hyperlink"/>
@@ -16549,7 +15887,7 @@
       <w:r>
         <w:t xml:space="preserve">, 2017, 4700-4708. </w:t>
       </w:r>
-      <w:hyperlink r:id="rId48" w:history="1">
+      <w:hyperlink r:id="rId43" w:history="1">
         <w:r>
           <w:rPr>
             <w:rStyle w:val="Hyperlink"/>
@@ -16595,7 +15933,7 @@
       <w:r>
         <w:t xml:space="preserve">, T. (2022). Transfer learning for medical image classification: A literature review. BMC Medical Imaging, 22(69). </w:t>
       </w:r>
-      <w:hyperlink r:id="rId49" w:history="1">
+      <w:hyperlink r:id="rId44" w:history="1">
         <w:r>
           <w:t>https://doi.org/10.1186/s12880-022-00793-7</w:t>
         </w:r>
@@ -16642,7 +15980,7 @@
       <w:r>
         <w:t xml:space="preserve"> </w:t>
       </w:r>
-      <w:hyperlink r:id="rId50" w:tgtFrame="_new" w:history="1">
+      <w:hyperlink r:id="rId45" w:tgtFrame="_new" w:history="1">
         <w:r>
           <w:rPr>
             <w:rStyle w:val="Hyperlink"/>
@@ -16694,7 +16032,7 @@
       <w:r>
         <w:t xml:space="preserve">. </w:t>
       </w:r>
-      <w:hyperlink r:id="rId51">
+      <w:hyperlink r:id="rId46">
         <w:r>
           <w:t>https://www.mdpi.com/2075-4418/13/4/663</w:t>
         </w:r>
@@ -16720,7 +16058,7 @@
       <w:r>
         <w:t xml:space="preserve">National Institute of Biomedical Imaging and Bioengineering. (n.d.). Magnetic Resonance Imaging (MRI). National Institutes of Health. </w:t>
       </w:r>
-      <w:hyperlink r:id="rId52" w:history="1">
+      <w:hyperlink r:id="rId47" w:history="1">
         <w:r>
           <w:t>https://www.nibib.nih.gov/science-education/science-topics/magnetic-resonance-imaging-mri</w:t>
         </w:r>
@@ -16763,7 +16101,7 @@
         </w:rPr>
         <w:t xml:space="preserve">. Kaggle. Retrieved from </w:t>
       </w:r>
-      <w:hyperlink r:id="rId53" w:tgtFrame="_new" w:history="1">
+      <w:hyperlink r:id="rId48" w:tgtFrame="_new" w:history="1">
         <w:r>
           <w:rPr>
             <w:rStyle w:val="Hyperlink"/>
@@ -16803,7 +16141,7 @@
       <w:r>
         <w:t xml:space="preserve">. </w:t>
       </w:r>
-      <w:hyperlink r:id="rId54" w:tgtFrame="_new" w:history="1">
+      <w:hyperlink r:id="rId49" w:tgtFrame="_new" w:history="1">
         <w:r>
           <w:rPr>
             <w:rStyle w:val="Hyperlink"/>
@@ -16844,7 +16182,7 @@
       <w:r>
         <w:t xml:space="preserve">. </w:t>
       </w:r>
-      <w:hyperlink r:id="rId55" w:tgtFrame="_new" w:history="1">
+      <w:hyperlink r:id="rId50" w:tgtFrame="_new" w:history="1">
         <w:r>
           <w:rPr>
             <w:rStyle w:val="Hyperlink"/>
@@ -16872,7 +16210,7 @@
       <w:r>
         <w:t xml:space="preserve">Carrino, J. A., Morrison, W. B., Zou, K. H., Steffen, R. T., Manoni, G. R., &amp; Schweitzer, M. E. (2001). Lumbar disc herniation: Accuracy of MR imaging findings. American Journal of Roentgenology, 177(5), 1205-1212. </w:t>
       </w:r>
-      <w:hyperlink r:id="rId56" w:history="1">
+      <w:hyperlink r:id="rId51" w:history="1">
         <w:r>
           <w:t>https://doi.org/10.2214/AJR.13.11493</w:t>
         </w:r>
@@ -16915,8 +16253,42 @@
         <w:t>Spartan Medical Research Journal</w:t>
       </w:r>
       <w:r>
-        <w:t>, 8(1). https://doi.org/10.51894/001c.87848</w:t>
-      </w:r>
+        <w:t xml:space="preserve">, 8(1). </w:t>
+      </w:r>
+      <w:hyperlink r:id="rId52" w:history="1">
+        <w:r>
+          <w:rPr>
+            <w:rStyle w:val="Hyperlink"/>
+          </w:rPr>
+          <w:t>https://doi.org/10.51894/001c.87848</w:t>
+        </w:r>
+      </w:hyperlink>
+    </w:p>
+    <w:p>
+      <w:pPr>
+        <w:pStyle w:val="a9"/>
+      </w:pPr>
+    </w:p>
+    <w:p>
+      <w:pPr>
+        <w:pStyle w:val="a9"/>
+        <w:numPr>
+          <w:ilvl w:val="0"/>
+          <w:numId w:val="2"/>
+        </w:numPr>
+        <w:bidi w:val="0"/>
+      </w:pPr>
+      <w:r>
+        <w:t xml:space="preserve">GitHub repo: </w:t>
+      </w:r>
+      <w:hyperlink r:id="rId53" w:history="1">
+        <w:r>
+          <w:rPr>
+            <w:rStyle w:val="Hyperlink"/>
+          </w:rPr>
+          <w:t>https://github.com/danielZada97/Capstone-Project-24-2-R-1</w:t>
+        </w:r>
+      </w:hyperlink>
     </w:p>
     <w:sectPr>
       <w:pgSz w:w="11906" w:h="16838"/>
@@ -22085,6 +21457,7 @@
   <w:style w:type="character" w:default="1" w:styleId="a0">
     <w:name w:val="Default Paragraph Font"/>
     <w:uiPriority w:val="1"/>
+    <w:semiHidden/>
     <w:unhideWhenUsed/>
   </w:style>
   <w:style w:type="table" w:default="1" w:styleId="a1">

</xml_diff>